<commit_message>
Aggiunto sesso dipendente, rimosso creatore e pulito documentazione
Aggiunto l'attributo Sesso in Dipendente per la generazione del CF. Modificata di conseguenza la documentazione.
Rimossi vecchi file non più utilizzati di documentazione.
</commit_message>
<xml_diff>
--- a/Documentazione/BD/Documentazione Finale.docx
+++ b/Documentazione/BD/Documentazione Finale.docx
@@ -2672,30 +2672,17 @@
       </w:r>
       <w:proofErr w:type="spellEnd"/>
       <w:r>
-        <w:rPr>
-          <w:i/>
-          <w:iCs/>
-        </w:rPr>
-        <w:t>)</w:t>
-      </w:r>
-      <w:r>
         <w:t>.</w:t>
       </w:r>
       <w:r>
-        <w:t xml:space="preserve"> Infine vogliamo tenere traccia del creatore </w:t>
-      </w:r>
-      <w:r>
-        <w:rPr>
-          <w:i/>
-          <w:iCs/>
-        </w:rPr>
-        <w:t>(Creatore)</w:t>
-      </w:r>
-      <w:r>
-        <w:t xml:space="preserve"> del nuovo progetto allo scopo di autorizzare solo quest’ultimo a eventuali modifiche.</w:t>
-      </w:r>
-      <w:r>
-        <w:t xml:space="preserve"> Sebbene questi attributi siano sufficienti a definire una specifica istanza di un progetto, preferiamo individuare le singole istanze attraverso un ulteriore attributo unico che sarà un codice identificativo specifico del progetto </w:t>
+        <w:rPr>
+          <w:i/>
+          <w:iCs/>
+        </w:rPr>
+        <w:t xml:space="preserve"> </w:t>
+      </w:r>
+      <w:r>
+        <w:t xml:space="preserve">Sebbene questi attributi siano sufficienti a definire una specifica istanza di un progetto, preferiamo individuare le singole istanze attraverso un ulteriore attributo unico che sarà un codice identificativo specifico del progetto </w:t>
       </w:r>
       <w:r>
         <w:rPr>
@@ -2746,9 +2733,9 @@
         <mc:AlternateContent>
           <mc:Choice Requires="wps">
             <w:drawing>
-              <wp:inline distT="0" distB="0" distL="0" distR="0" wp14:anchorId="306B695B" wp14:editId="6F00ED5A">
-                <wp:extent cx="3233318" cy="3752697"/>
-                <wp:effectExtent l="0" t="0" r="24765" b="19685"/>
+              <wp:inline distT="0" distB="0" distL="0" distR="0" wp14:anchorId="306B695B" wp14:editId="19DCDAAE">
+                <wp:extent cx="3233318" cy="3430829"/>
+                <wp:effectExtent l="0" t="0" r="24765" b="17780"/>
                 <wp:docPr id="217" name="Casella di testo 2"/>
                 <wp:cNvGraphicFramePr>
                   <a:graphicFrameLocks xmlns:a="http://schemas.openxmlformats.org/drawingml/2006/main"/>
@@ -2762,7 +2749,7 @@
                       <wps:spPr bwMode="auto">
                         <a:xfrm>
                           <a:off x="0" y="0"/>
-                          <a:ext cx="3233318" cy="3752697"/>
+                          <a:ext cx="3233318" cy="3430829"/>
                         </a:xfrm>
                         <a:prstGeom prst="rect">
                           <a:avLst/>
@@ -2957,18 +2944,6 @@
                               <w:t>(data di terminazione del progetto)</w:t>
                             </w:r>
                           </w:p>
-                          <w:p>
-                            <w:r>
-                              <w:rPr>
-                                <w:b/>
-                                <w:bCs/>
-                              </w:rPr>
-                              <w:t xml:space="preserve">Creatore </w:t>
-                            </w:r>
-                            <w:r>
-                              <w:t>(creatore del nuovo progetto)</w:t>
-                            </w:r>
-                          </w:p>
                         </w:txbxContent>
                       </wps:txbx>
                       <wps:bodyPr rot="0" vert="horz" wrap="square" lIns="91440" tIns="45720" rIns="91440" bIns="45720" anchor="ctr" anchorCtr="0">
@@ -2986,7 +2961,7 @@
                 <v:stroke joinstyle="miter"/>
                 <v:path gradientshapeok="t" o:connecttype="rect"/>
               </v:shapetype>
-              <v:shape id="Casella di testo 2" o:spid="_x0000_s1026" type="#_x0000_t202" style="width:254.6pt;height:295.5pt;visibility:visible;mso-wrap-style:square;mso-left-percent:-10001;mso-top-percent:-10001;mso-position-horizontal:absolute;mso-position-horizontal-relative:char;mso-position-vertical:absolute;mso-position-vertical-relative:line;mso-left-percent:-10001;mso-top-percent:-10001;v-text-anchor:middle" o:gfxdata="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" fillcolor="white [3201]" strokecolor="black [3200]" strokeweight="1pt">
+              <v:shape id="Casella di testo 2" o:spid="_x0000_s1026" type="#_x0000_t202" style="width:254.6pt;height:270.15pt;visibility:visible;mso-wrap-style:square;mso-left-percent:-10001;mso-top-percent:-10001;mso-position-horizontal:absolute;mso-position-horizontal-relative:char;mso-position-vertical:absolute;mso-position-vertical-relative:line;mso-left-percent:-10001;mso-top-percent:-10001;v-text-anchor:middle" o:gfxdata="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" fillcolor="white [3201]" strokecolor="black [3200]" strokeweight="1pt">
                 <v:textbox>
                   <w:txbxContent>
                     <w:p>
@@ -3158,18 +3133,6 @@
                         <w:t>(data di terminazione del progetto)</w:t>
                       </w:r>
                     </w:p>
-                    <w:p>
-                      <w:r>
-                        <w:rPr>
-                          <w:b/>
-                          <w:bCs/>
-                        </w:rPr>
-                        <w:t xml:space="preserve">Creatore </w:t>
-                      </w:r>
-                      <w:r>
-                        <w:t>(creatore del nuovo progetto)</w:t>
-                      </w:r>
-                    </w:p>
                   </w:txbxContent>
                 </v:textbox>
                 <w10:anchorlock/>
@@ -3232,7 +3195,23 @@
         <w:t>(Cognome)</w:t>
       </w:r>
       <w:r>
-        <w:t xml:space="preserve">, data di nascita </w:t>
+        <w:t>,</w:t>
+      </w:r>
+      <w:r>
+        <w:t xml:space="preserve"> sesso </w:t>
+      </w:r>
+      <w:r>
+        <w:rPr>
+          <w:i/>
+          <w:iCs/>
+        </w:rPr>
+        <w:t>(Sesso)</w:t>
+      </w:r>
+      <w:r>
+        <w:t>,</w:t>
+      </w:r>
+      <w:r>
+        <w:t xml:space="preserve"> data di nascita </w:t>
       </w:r>
       <w:r>
         <w:rPr>
@@ -3297,59 +3276,59 @@
         <w:t xml:space="preserve"> del dipendente, che sarà </w:t>
       </w:r>
       <w:r>
-        <w:t xml:space="preserve">utilizzato anche come identificativo di ogni singola istanza della classe. Abbiamo supposto che al fine di una migliore pianificazione dei meeting fosse utile tracciare anche l’indirizzo di residenza attuale del </w:t>
+        <w:t xml:space="preserve">utilizzato anche come identificativo di ogni singola istanza della classe. Abbiamo supposto che al fine di una migliore pianificazione dei meeting fosse utile tracciare anche l’indirizzo di residenza attuale del dipendente </w:t>
+      </w:r>
+      <w:r>
+        <w:rPr>
+          <w:i/>
+          <w:iCs/>
+        </w:rPr>
+        <w:t>(Indirizzo)</w:t>
+      </w:r>
+      <w:r>
+        <w:t xml:space="preserve">, i contatti telefonici da lui forniti </w:t>
+      </w:r>
+      <w:r>
+        <w:rPr>
+          <w:i/>
+          <w:iCs/>
+        </w:rPr>
+        <w:t>(Telefono)</w:t>
+      </w:r>
+      <w:r>
+        <w:t xml:space="preserve"> e </w:t>
+      </w:r>
+      <w:proofErr w:type="gramStart"/>
+      <w:r>
+        <w:t>l’email</w:t>
+      </w:r>
+      <w:proofErr w:type="gramEnd"/>
+      <w:r>
+        <w:t xml:space="preserve"> aziendale a lui assegnata con cui contattarlo e anche con cui può accedere al software </w:t>
+      </w:r>
+      <w:r>
+        <w:rPr>
+          <w:i/>
+          <w:iCs/>
+        </w:rPr>
+        <w:t>(Email)</w:t>
+      </w:r>
+      <w:r>
+        <w:t xml:space="preserve">. In seguito come richiesto dalla traccia ricevuta bisogna tenere conto anche del salario attuale del dipendente </w:t>
+      </w:r>
+      <w:r>
+        <w:rPr>
+          <w:i/>
+          <w:iCs/>
+        </w:rPr>
+        <w:t>(Salario)</w:t>
+      </w:r>
+      <w:r>
+        <w:t xml:space="preserve"> e di </w:t>
       </w:r>
       <w:r>
         <w:lastRenderedPageBreak/>
-        <w:t xml:space="preserve">dipendente </w:t>
-      </w:r>
-      <w:r>
-        <w:rPr>
-          <w:i/>
-          <w:iCs/>
-        </w:rPr>
-        <w:t>(Indirizzo)</w:t>
-      </w:r>
-      <w:r>
-        <w:t xml:space="preserve">, i contatti telefonici da lui forniti </w:t>
-      </w:r>
-      <w:r>
-        <w:rPr>
-          <w:i/>
-          <w:iCs/>
-        </w:rPr>
-        <w:t>(Telefono)</w:t>
-      </w:r>
-      <w:r>
-        <w:t xml:space="preserve"> e </w:t>
-      </w:r>
-      <w:proofErr w:type="gramStart"/>
-      <w:r>
-        <w:t>l’email</w:t>
-      </w:r>
-      <w:proofErr w:type="gramEnd"/>
-      <w:r>
-        <w:t xml:space="preserve"> aziendale a lui assegnata con cui contattarlo e anche con cui può accedere al software </w:t>
-      </w:r>
-      <w:r>
-        <w:rPr>
-          <w:i/>
-          <w:iCs/>
-        </w:rPr>
-        <w:t>(Email)</w:t>
-      </w:r>
-      <w:r>
-        <w:t xml:space="preserve">. In seguito come richiesto dalla traccia ricevuta bisogna tenere conto anche del salario attuale del dipendente </w:t>
-      </w:r>
-      <w:r>
-        <w:rPr>
-          <w:i/>
-          <w:iCs/>
-        </w:rPr>
-        <w:t>(Salario)</w:t>
-      </w:r>
-      <w:r>
-        <w:t xml:space="preserve"> e di una sua valutazione generale </w:t>
+        <w:t xml:space="preserve">una sua valutazione generale </w:t>
       </w:r>
       <w:r>
         <w:rPr>
@@ -3494,6 +3473,18 @@
                             </w:r>
                             <w:r>
                               <w:t>(cognome del dipendente)</w:t>
+                            </w:r>
+                          </w:p>
+                          <w:p>
+                            <w:r>
+                              <w:rPr>
+                                <w:b/>
+                                <w:bCs/>
+                              </w:rPr>
+                              <w:t xml:space="preserve">Sesso </w:t>
+                            </w:r>
+                            <w:r>
+                              <w:t>(sesso del dipendente)</w:t>
                             </w:r>
                           </w:p>
                           <w:p>
@@ -3690,6 +3681,18 @@
                       </w:r>
                       <w:r>
                         <w:t>(cognome del dipendente)</w:t>
+                      </w:r>
+                    </w:p>
+                    <w:p>
+                      <w:r>
+                        <w:rPr>
+                          <w:b/>
+                          <w:bCs/>
+                        </w:rPr>
+                        <w:t xml:space="preserve">Sesso </w:t>
+                      </w:r>
+                      <w:r>
+                        <w:t>(sesso del dipendente)</w:t>
                       </w:r>
                     </w:p>
                     <w:p>
@@ -5995,10 +5998,10 @@
           <w:noProof/>
         </w:rPr>
         <w:drawing>
-          <wp:inline distT="0" distB="0" distL="0" distR="0" wp14:anchorId="69E0FBE4" wp14:editId="04160E0E">
+          <wp:inline distT="0" distB="0" distL="0" distR="0" wp14:anchorId="4D9FE2C3" wp14:editId="345C669E">
             <wp:extent cx="6120130" cy="3963035"/>
             <wp:effectExtent l="0" t="0" r="0" b="0"/>
-            <wp:docPr id="1" name="Immagine 1"/>
+            <wp:docPr id="7" name="Immagine 7"/>
             <wp:cNvGraphicFramePr>
               <a:graphicFrameLocks xmlns:a="http://schemas.openxmlformats.org/drawingml/2006/main" noChangeAspect="1"/>
             </wp:cNvGraphicFramePr>
@@ -6006,7 +6009,7 @@
               <a:graphicData uri="http://schemas.openxmlformats.org/drawingml/2006/picture">
                 <pic:pic xmlns:pic="http://schemas.openxmlformats.org/drawingml/2006/picture">
                   <pic:nvPicPr>
-                    <pic:cNvPr id="1" name="Immagine 1"/>
+                    <pic:cNvPr id="7" name="Immagine 7"/>
                     <pic:cNvPicPr/>
                   </pic:nvPicPr>
                   <pic:blipFill>
@@ -6977,10 +6980,10 @@
           <w:noProof/>
         </w:rPr>
         <w:drawing>
-          <wp:inline distT="0" distB="0" distL="0" distR="0" wp14:anchorId="4B8FF063" wp14:editId="1CA66877">
+          <wp:inline distT="0" distB="0" distL="0" distR="0" wp14:anchorId="6C03C679" wp14:editId="51FC2333">
             <wp:extent cx="6120130" cy="3837940"/>
             <wp:effectExtent l="0" t="0" r="0" b="0"/>
-            <wp:docPr id="6" name="Immagine 6"/>
+            <wp:docPr id="8" name="Immagine 8"/>
             <wp:cNvGraphicFramePr>
               <a:graphicFrameLocks xmlns:a="http://schemas.openxmlformats.org/drawingml/2006/main" noChangeAspect="1"/>
             </wp:cNvGraphicFramePr>
@@ -6988,7 +6991,7 @@
               <a:graphicData uri="http://schemas.openxmlformats.org/drawingml/2006/picture">
                 <pic:pic xmlns:pic="http://schemas.openxmlformats.org/drawingml/2006/picture">
                   <pic:nvPicPr>
-                    <pic:cNvPr id="6" name="Immagine 6"/>
+                    <pic:cNvPr id="8" name="Immagine 8"/>
                     <pic:cNvPicPr/>
                   </pic:nvPicPr>
                   <pic:blipFill>
@@ -7470,44 +7473,6 @@
               <w:t>data in cui viene effettivamente terminato il progetto.</w:t>
             </w:r>
           </w:p>
-          <w:p>
-            <w:pPr>
-              <w:jc w:val="center"/>
-            </w:pPr>
-            <w:r>
-              <w:rPr>
-                <w:b/>
-                <w:bCs/>
-              </w:rPr>
-              <w:t xml:space="preserve">Creatore </w:t>
-            </w:r>
-            <w:r>
-              <w:rPr>
-                <w:i/>
-                <w:iCs/>
-              </w:rPr>
-              <w:t>(</w:t>
-            </w:r>
-            <w:proofErr w:type="spellStart"/>
-            <w:r>
-              <w:rPr>
-                <w:i/>
-                <w:iCs/>
-              </w:rPr>
-              <w:t>char</w:t>
-            </w:r>
-            <w:proofErr w:type="spellEnd"/>
-            <w:r>
-              <w:rPr>
-                <w:i/>
-                <w:iCs/>
-              </w:rPr>
-              <w:t xml:space="preserve">) </w:t>
-            </w:r>
-            <w:r>
-              <w:t>codice fiscale del creatore del progetto.</w:t>
-            </w:r>
-          </w:p>
         </w:tc>
       </w:tr>
       <w:tr>
@@ -7665,6 +7630,44 @@
             </w:r>
             <w:r>
               <w:t>cognome del dipendente.</w:t>
+            </w:r>
+          </w:p>
+          <w:p>
+            <w:pPr>
+              <w:jc w:val="center"/>
+            </w:pPr>
+            <w:r>
+              <w:rPr>
+                <w:b/>
+                <w:bCs/>
+              </w:rPr>
+              <w:t xml:space="preserve">Sesso </w:t>
+            </w:r>
+            <w:r>
+              <w:rPr>
+                <w:i/>
+                <w:iCs/>
+              </w:rPr>
+              <w:t>(</w:t>
+            </w:r>
+            <w:proofErr w:type="spellStart"/>
+            <w:r>
+              <w:rPr>
+                <w:i/>
+                <w:iCs/>
+              </w:rPr>
+              <w:t>char</w:t>
+            </w:r>
+            <w:proofErr w:type="spellEnd"/>
+            <w:r>
+              <w:rPr>
+                <w:i/>
+                <w:iCs/>
+              </w:rPr>
+              <w:t xml:space="preserve">) </w:t>
+            </w:r>
+            <w:r>
+              <w:t>sesso del dipendente.</w:t>
             </w:r>
           </w:p>
           <w:p>
@@ -11238,14 +11241,44 @@
       </w:r>
       <w:proofErr w:type="spellEnd"/>
       <w:r>
+        <w:t>)</w:t>
+      </w:r>
+    </w:p>
+    <w:p/>
+    <w:p>
+      <w:r>
+        <w:rPr>
+          <w:b/>
+          <w:bCs/>
+        </w:rPr>
+        <w:t>Partecipazione</w:t>
+      </w:r>
+      <w:r>
+        <w:t xml:space="preserve"> (</w:t>
+      </w:r>
+      <w:r>
+        <w:rPr>
+          <w:u w:val="double"/>
+        </w:rPr>
+        <w:t>Progetto</w:t>
+      </w:r>
+      <w:r>
         <w:t xml:space="preserve">, </w:t>
       </w:r>
       <w:r>
         <w:rPr>
           <w:u w:val="double"/>
         </w:rPr>
-        <w:t>Creatore</w:t>
-      </w:r>
+        <w:t>Dipendente</w:t>
+      </w:r>
+      <w:r>
+        <w:t xml:space="preserve">, </w:t>
+      </w:r>
+      <w:proofErr w:type="spellStart"/>
+      <w:r>
+        <w:t>RuoloDip</w:t>
+      </w:r>
+      <w:proofErr w:type="spellEnd"/>
       <w:r>
         <w:t>)</w:t>
       </w:r>
@@ -11262,7 +11295,58 @@
           <w:i/>
           <w:iCs/>
         </w:rPr>
-        <w:t xml:space="preserve">Creatore </w:t>
+        <w:t>Progetto</w:t>
+      </w:r>
+      <w:r>
+        <w:rPr>
+          <w:i/>
+          <w:iCs/>
+        </w:rPr>
+        <w:t xml:space="preserve"> </w:t>
+      </w:r>
+      <w:r>
+        <w:rPr>
+          <w:i/>
+          <w:iCs/>
+        </w:rPr>
+        <w:sym w:font="Wingdings" w:char="F0E0"/>
+      </w:r>
+      <w:r>
+        <w:rPr>
+          <w:i/>
+          <w:iCs/>
+        </w:rPr>
+        <w:t xml:space="preserve"> </w:t>
+      </w:r>
+      <w:proofErr w:type="spellStart"/>
+      <w:r>
+        <w:rPr>
+          <w:i/>
+          <w:iCs/>
+        </w:rPr>
+        <w:t>CodProgetto</w:t>
+      </w:r>
+      <w:proofErr w:type="spellEnd"/>
+      <w:r>
+        <w:rPr>
+          <w:i/>
+          <w:iCs/>
+        </w:rPr>
+        <w:t xml:space="preserve"> (</w:t>
+      </w:r>
+      <w:r>
+        <w:rPr>
+          <w:i/>
+          <w:iCs/>
+        </w:rPr>
+        <w:t>Progetto</w:t>
+      </w:r>
+      <w:r>
+        <w:rPr>
+          <w:i/>
+          <w:iCs/>
+        </w:rPr>
+        <w:t xml:space="preserve">), Dipendente </w:t>
       </w:r>
       <w:r>
         <w:rPr>
@@ -11293,145 +11377,26 @@
           <w:b/>
           <w:bCs/>
         </w:rPr>
-        <w:t>Partecipazione</w:t>
+        <w:lastRenderedPageBreak/>
+        <w:t>Dipendente</w:t>
       </w:r>
       <w:r>
         <w:t xml:space="preserve"> (</w:t>
       </w:r>
       <w:r>
         <w:rPr>
-          <w:u w:val="double"/>
-        </w:rPr>
-        <w:t>Progetto</w:t>
-      </w:r>
-      <w:r>
-        <w:t xml:space="preserve">, </w:t>
-      </w:r>
-      <w:r>
-        <w:rPr>
-          <w:u w:val="double"/>
-        </w:rPr>
-        <w:t>Dipendente</w:t>
-      </w:r>
-      <w:r>
-        <w:t xml:space="preserve">, </w:t>
-      </w:r>
-      <w:proofErr w:type="spellStart"/>
-      <w:r>
-        <w:t>RuoloDip</w:t>
-      </w:r>
-      <w:proofErr w:type="spellEnd"/>
-      <w:r>
-        <w:t>)</w:t>
-      </w:r>
-    </w:p>
-    <w:p>
-      <w:pPr>
-        <w:rPr>
-          <w:i/>
-          <w:iCs/>
-        </w:rPr>
-      </w:pPr>
-      <w:r>
-        <w:rPr>
-          <w:i/>
-          <w:iCs/>
-        </w:rPr>
-        <w:t>Progetto</w:t>
-      </w:r>
-      <w:r>
-        <w:rPr>
-          <w:i/>
-          <w:iCs/>
-        </w:rPr>
+          <w:u w:val="single"/>
+        </w:rPr>
+        <w:t>CF</w:t>
+      </w:r>
+      <w:r>
+        <w:t>, Nome, Cognome,</w:t>
+      </w:r>
+      <w:r>
+        <w:t xml:space="preserve"> Sesso,</w:t>
+      </w:r>
+      <w:r>
         <w:t xml:space="preserve"> </w:t>
-      </w:r>
-      <w:r>
-        <w:rPr>
-          <w:i/>
-          <w:iCs/>
-        </w:rPr>
-        <w:sym w:font="Wingdings" w:char="F0E0"/>
-      </w:r>
-      <w:r>
-        <w:rPr>
-          <w:i/>
-          <w:iCs/>
-        </w:rPr>
-        <w:t xml:space="preserve"> </w:t>
-      </w:r>
-      <w:proofErr w:type="spellStart"/>
-      <w:r>
-        <w:rPr>
-          <w:i/>
-          <w:iCs/>
-        </w:rPr>
-        <w:t>CodProgetto</w:t>
-      </w:r>
-      <w:proofErr w:type="spellEnd"/>
-      <w:r>
-        <w:rPr>
-          <w:i/>
-          <w:iCs/>
-        </w:rPr>
-        <w:t xml:space="preserve"> (</w:t>
-      </w:r>
-      <w:r>
-        <w:rPr>
-          <w:i/>
-          <w:iCs/>
-        </w:rPr>
-        <w:t>Progetto</w:t>
-      </w:r>
-      <w:r>
-        <w:rPr>
-          <w:i/>
-          <w:iCs/>
-        </w:rPr>
-        <w:t xml:space="preserve">), Dipendente </w:t>
-      </w:r>
-      <w:r>
-        <w:rPr>
-          <w:i/>
-          <w:iCs/>
-        </w:rPr>
-        <w:sym w:font="Wingdings" w:char="F0E0"/>
-      </w:r>
-      <w:r>
-        <w:rPr>
-          <w:i/>
-          <w:iCs/>
-        </w:rPr>
-        <w:t xml:space="preserve"> CF (Dipendente)</w:t>
-      </w:r>
-    </w:p>
-    <w:p>
-      <w:pPr>
-        <w:rPr>
-          <w:i/>
-          <w:iCs/>
-        </w:rPr>
-      </w:pPr>
-    </w:p>
-    <w:p>
-      <w:r>
-        <w:rPr>
-          <w:b/>
-          <w:bCs/>
-        </w:rPr>
-        <w:t>Dipendente</w:t>
-      </w:r>
-      <w:r>
-        <w:t xml:space="preserve"> (</w:t>
-      </w:r>
-      <w:r>
-        <w:rPr>
-          <w:u w:val="single"/>
-        </w:rPr>
-        <w:t>CF</w:t>
-      </w:r>
-      <w:r>
-        <w:t xml:space="preserve">, Nome, Cognome, </w:t>
       </w:r>
       <w:proofErr w:type="spellStart"/>
       <w:r>

</xml_diff>

<commit_message>
Update class diagrams e documentazione
Cambiato NomeAmbito in varchar.
Aggiunta classe d'associazione Frequenza per Meeting-Dipendente.
Cambiato modalità meeting in boolean.
</commit_message>
<xml_diff>
--- a/Documentazione/BD/Documentazione Finale.docx
+++ b/Documentazione/BD/Documentazione Finale.docx
@@ -1,6 +1,6 @@
 
 <file path=word/document.xml><?xml version="1.0" encoding="utf-8"?>
-<w:document xmlns:wpc="http://schemas.microsoft.com/office/word/2010/wordprocessingCanvas" xmlns:cx="http://schemas.microsoft.com/office/drawing/2014/chartex" xmlns:cx1="http://schemas.microsoft.com/office/drawing/2015/9/8/chartex" xmlns:cx2="http://schemas.microsoft.com/office/drawing/2015/10/21/chartex" xmlns:cx3="http://schemas.microsoft.com/office/drawing/2016/5/9/chartex" xmlns:cx4="http://schemas.microsoft.com/office/drawing/2016/5/10/chartex" xmlns:cx5="http://schemas.microsoft.com/office/drawing/2016/5/11/chartex" xmlns:cx6="http://schemas.microsoft.com/office/drawing/2016/5/12/chartex" xmlns:cx7="http://schemas.microsoft.com/office/drawing/2016/5/13/chartex" xmlns:cx8="http://schemas.microsoft.com/office/drawing/2016/5/14/chartex" xmlns:mc="http://schemas.openxmlformats.org/markup-compatibility/2006" xmlns:aink="http://schemas.microsoft.com/office/drawing/2016/ink" xmlns:am3d="http://schemas.microsoft.com/office/drawing/2017/model3d" xmlns:o="urn:schemas-microsoft-com:office:office" xmlns:r="http://schemas.openxmlformats.org/officeDocument/2006/relationships" xmlns:m="http://schemas.openxmlformats.org/officeDocument/2006/math" xmlns:v="urn:schemas-microsoft-com:vml" xmlns:wp14="http://schemas.microsoft.com/office/word/2010/wordprocessingDrawing" xmlns:wp="http://schemas.openxmlformats.org/drawingml/2006/wordprocessingDrawing" xmlns:w10="urn:schemas-microsoft-com:office:word" xmlns:w="http://schemas.openxmlformats.org/wordprocessingml/2006/main" xmlns:w14="http://schemas.microsoft.com/office/word/2010/wordml" xmlns:w15="http://schemas.microsoft.com/office/word/2012/wordml" xmlns:w16cid="http://schemas.microsoft.com/office/word/2016/wordml/cid" xmlns:w16se="http://schemas.microsoft.com/office/word/2015/wordml/symex" xmlns:wpg="http://schemas.microsoft.com/office/word/2010/wordprocessingGroup" xmlns:wpi="http://schemas.microsoft.com/office/word/2010/wordprocessingInk" xmlns:wne="http://schemas.microsoft.com/office/word/2006/wordml" xmlns:wps="http://schemas.microsoft.com/office/word/2010/wordprocessingShape" mc:Ignorable="w14 w15 w16se w16cid wp14">
+<w:document xmlns:wpc="http://schemas.microsoft.com/office/word/2010/wordprocessingCanvas" xmlns:cx="http://schemas.microsoft.com/office/drawing/2014/chartex" xmlns:cx1="http://schemas.microsoft.com/office/drawing/2015/9/8/chartex" xmlns:cx2="http://schemas.microsoft.com/office/drawing/2015/10/21/chartex" xmlns:cx3="http://schemas.microsoft.com/office/drawing/2016/5/9/chartex" xmlns:cx4="http://schemas.microsoft.com/office/drawing/2016/5/10/chartex" xmlns:cx5="http://schemas.microsoft.com/office/drawing/2016/5/11/chartex" xmlns:cx6="http://schemas.microsoft.com/office/drawing/2016/5/12/chartex" xmlns:cx7="http://schemas.microsoft.com/office/drawing/2016/5/13/chartex" xmlns:cx8="http://schemas.microsoft.com/office/drawing/2016/5/14/chartex" xmlns:mc="http://schemas.openxmlformats.org/markup-compatibility/2006" xmlns:aink="http://schemas.microsoft.com/office/drawing/2016/ink" xmlns:am3d="http://schemas.microsoft.com/office/drawing/2017/model3d" xmlns:o="urn:schemas-microsoft-com:office:office" xmlns:r="http://schemas.openxmlformats.org/officeDocument/2006/relationships" xmlns:m="http://schemas.openxmlformats.org/officeDocument/2006/math" xmlns:v="urn:schemas-microsoft-com:vml" xmlns:wp14="http://schemas.microsoft.com/office/word/2010/wordprocessingDrawing" xmlns:wp="http://schemas.openxmlformats.org/drawingml/2006/wordprocessingDrawing" xmlns:w10="urn:schemas-microsoft-com:office:word" xmlns:w="http://schemas.openxmlformats.org/wordprocessingml/2006/main" xmlns:w14="http://schemas.microsoft.com/office/word/2010/wordml" xmlns:w15="http://schemas.microsoft.com/office/word/2012/wordml" xmlns:w16cex="http://schemas.microsoft.com/office/word/2018/wordml/cex" xmlns:w16cid="http://schemas.microsoft.com/office/word/2016/wordml/cid" xmlns:w16="http://schemas.microsoft.com/office/word/2018/wordml" xmlns:w16se="http://schemas.microsoft.com/office/word/2015/wordml/symex" xmlns:wpg="http://schemas.microsoft.com/office/word/2010/wordprocessingGroup" xmlns:wpi="http://schemas.microsoft.com/office/word/2010/wordprocessingInk" xmlns:wne="http://schemas.microsoft.com/office/word/2006/wordml" xmlns:wps="http://schemas.microsoft.com/office/word/2010/wordprocessingShape" mc:Ignorable="w14 w15 w16se w16cid w16 w16cex wp14">
   <w:body>
     <w:p>
       <w:pPr>
@@ -151,8 +151,6 @@
         </w:rPr>
         <w:t>3219</w:t>
       </w:r>
-      <w:bookmarkStart w:id="0" w:name="_GoBack"/>
-      <w:bookmarkEnd w:id="0"/>
     </w:p>
     <w:p>
       <w:pPr>
@@ -2282,7 +2280,7 @@
       <w:pPr>
         <w:pStyle w:val="Titolo1"/>
       </w:pPr>
-      <w:bookmarkStart w:id="1" w:name="_Toc59002188"/>
+      <w:bookmarkStart w:id="0" w:name="_Toc59002188"/>
       <w:r>
         <w:lastRenderedPageBreak/>
         <w:t>1</w:t>
@@ -2293,7 +2291,7 @@
       <w:r>
         <w:t>Introduzione</w:t>
       </w:r>
-      <w:bookmarkEnd w:id="1"/>
+      <w:bookmarkEnd w:id="0"/>
     </w:p>
     <w:p>
       <w:r>
@@ -2309,11 +2307,11 @@
           <w:numId w:val="4"/>
         </w:numPr>
       </w:pPr>
-      <w:bookmarkStart w:id="2" w:name="_Toc59002189"/>
+      <w:bookmarkStart w:id="1" w:name="_Toc59002189"/>
       <w:r>
         <w:t>Descrizione del problema</w:t>
       </w:r>
-      <w:bookmarkEnd w:id="2"/>
+      <w:bookmarkEnd w:id="1"/>
     </w:p>
     <w:p>
       <w:r>
@@ -2390,7 +2388,7 @@
       <w:pPr>
         <w:pStyle w:val="Titolo1"/>
       </w:pPr>
-      <w:bookmarkStart w:id="3" w:name="_Toc59002190"/>
+      <w:bookmarkStart w:id="2" w:name="_Toc59002190"/>
       <w:r>
         <w:t>2</w:t>
       </w:r>
@@ -2400,7 +2398,7 @@
       <w:r>
         <w:t>Progettazione concettuale</w:t>
       </w:r>
-      <w:bookmarkEnd w:id="3"/>
+      <w:bookmarkEnd w:id="2"/>
     </w:p>
     <w:p>
       <w:r>
@@ -2472,32 +2470,32 @@
         <w:lastRenderedPageBreak/>
         <w:t xml:space="preserve"> </w:t>
       </w:r>
-      <w:bookmarkStart w:id="4" w:name="_Toc59002191"/>
+      <w:bookmarkStart w:id="3" w:name="_Toc59002191"/>
       <w:r>
         <w:t>2.1 Individuazione delle entità</w:t>
       </w:r>
+      <w:bookmarkEnd w:id="3"/>
+    </w:p>
+    <w:p>
+      <w:r>
+        <w:t>Di seguito individueremo le entità fondamentali che compaiono nel problema e di cui è importante tenere traccia nella base. Ognuna di esse sarà definita da degli attributi che renderanno ogni loro istanza unica.</w:t>
+      </w:r>
+    </w:p>
+    <w:p>
+      <w:pPr>
+        <w:pStyle w:val="Titolo3"/>
+      </w:pPr>
+      <w:bookmarkStart w:id="4" w:name="_Toc59002192"/>
+      <w:r>
+        <w:t xml:space="preserve">2.1.1 </w:t>
+      </w:r>
+      <w:r>
+        <w:t xml:space="preserve">Classe </w:t>
+      </w:r>
+      <w:r>
+        <w:t>Progetto</w:t>
+      </w:r>
       <w:bookmarkEnd w:id="4"/>
-    </w:p>
-    <w:p>
-      <w:r>
-        <w:t>Di seguito individueremo le entità fondamentali che compaiono nel problema e di cui è importante tenere traccia nella base. Ognuna di esse sarà definita da degli attributi che renderanno ogni loro istanza unica.</w:t>
-      </w:r>
-    </w:p>
-    <w:p>
-      <w:pPr>
-        <w:pStyle w:val="Titolo3"/>
-      </w:pPr>
-      <w:bookmarkStart w:id="5" w:name="_Toc59002192"/>
-      <w:r>
-        <w:t xml:space="preserve">2.1.1 </w:t>
-      </w:r>
-      <w:r>
-        <w:t xml:space="preserve">Classe </w:t>
-      </w:r>
-      <w:r>
-        <w:t>Progetto</w:t>
-      </w:r>
-      <w:bookmarkEnd w:id="5"/>
     </w:p>
     <w:p>
       <w:r>
@@ -3071,11 +3069,11 @@
       <w:pPr>
         <w:pStyle w:val="Titolo3"/>
       </w:pPr>
-      <w:bookmarkStart w:id="6" w:name="_Toc59002193"/>
+      <w:bookmarkStart w:id="5" w:name="_Toc59002193"/>
       <w:r>
         <w:t>2.1.2 Classe Dipendente</w:t>
       </w:r>
-      <w:bookmarkEnd w:id="6"/>
+      <w:bookmarkEnd w:id="5"/>
     </w:p>
     <w:p>
       <w:r>
@@ -3695,11 +3693,11 @@
       <w:pPr>
         <w:pStyle w:val="Titolo3"/>
       </w:pPr>
-      <w:bookmarkStart w:id="7" w:name="_Toc59002194"/>
+      <w:bookmarkStart w:id="6" w:name="_Toc59002194"/>
       <w:r>
         <w:t>2.1.3 Classe Meeting</w:t>
       </w:r>
-      <w:bookmarkEnd w:id="7"/>
+      <w:bookmarkEnd w:id="6"/>
     </w:p>
     <w:p>
       <w:r>
@@ -4238,11 +4236,11 @@
       <w:pPr>
         <w:pStyle w:val="Titolo3"/>
       </w:pPr>
-      <w:bookmarkStart w:id="8" w:name="_Toc59002195"/>
+      <w:bookmarkStart w:id="7" w:name="_Toc59002195"/>
       <w:r>
         <w:t>2.1.4 Classe Sala Riunione</w:t>
       </w:r>
-      <w:bookmarkEnd w:id="8"/>
+      <w:bookmarkEnd w:id="7"/>
     </w:p>
     <w:p>
       <w:r>
@@ -4552,11 +4550,11 @@
       <w:pPr>
         <w:pStyle w:val="Titolo3"/>
       </w:pPr>
-      <w:bookmarkStart w:id="9" w:name="_Toc59002196"/>
+      <w:bookmarkStart w:id="8" w:name="_Toc59002196"/>
       <w:r>
         <w:t>2.1.5 Classe Skill</w:t>
       </w:r>
-      <w:bookmarkEnd w:id="9"/>
+      <w:bookmarkEnd w:id="8"/>
     </w:p>
     <w:p>
       <w:r>
@@ -4803,29 +4801,29 @@
       <w:pPr>
         <w:pStyle w:val="Titolo2"/>
       </w:pPr>
-      <w:bookmarkStart w:id="10" w:name="_Toc59002197"/>
+      <w:bookmarkStart w:id="9" w:name="_Toc59002197"/>
       <w:r>
         <w:t>2.2 Individuazione delle associazioni</w:t>
       </w:r>
+      <w:bookmarkEnd w:id="9"/>
+    </w:p>
+    <w:p>
+      <w:r>
+        <w:t>Abbiamo individuato e analizzato le singole entità che compongono il problema e a partire da esse abbiamo definito delle classi che le rappresentassero. Adesso vogliamo individuare le associazioni che intercorrono tra di esse</w:t>
+      </w:r>
+      <w:r>
+        <w:t>.</w:t>
+      </w:r>
+    </w:p>
+    <w:p>
+      <w:pPr>
+        <w:pStyle w:val="Titolo3"/>
+      </w:pPr>
+      <w:bookmarkStart w:id="10" w:name="_Toc59002198"/>
+      <w:r>
+        <w:t>2.2.1 Associazione Progetto-Dipendente</w:t>
+      </w:r>
       <w:bookmarkEnd w:id="10"/>
-    </w:p>
-    <w:p>
-      <w:r>
-        <w:t>Abbiamo individuato e analizzato le singole entità che compongono il problema e a partire da esse abbiamo definito delle classi che le rappresentassero. Adesso vogliamo individuare le associazioni che intercorrono tra di esse</w:t>
-      </w:r>
-      <w:r>
-        <w:t>.</w:t>
-      </w:r>
-    </w:p>
-    <w:p>
-      <w:pPr>
-        <w:pStyle w:val="Titolo3"/>
-      </w:pPr>
-      <w:bookmarkStart w:id="11" w:name="_Toc59002198"/>
-      <w:r>
-        <w:t>2.2.1 Associazione Progetto-Dipendente</w:t>
-      </w:r>
-      <w:bookmarkEnd w:id="11"/>
     </w:p>
     <w:p>
       <w:r>
@@ -4967,11 +4965,11 @@
       <w:pPr>
         <w:pStyle w:val="Titolo3"/>
       </w:pPr>
-      <w:bookmarkStart w:id="12" w:name="_Toc59002199"/>
+      <w:bookmarkStart w:id="11" w:name="_Toc59002199"/>
       <w:r>
         <w:t>2.2.2 Associazione Dipendente-Meeting</w:t>
       </w:r>
-      <w:bookmarkEnd w:id="12"/>
+      <w:bookmarkEnd w:id="11"/>
     </w:p>
     <w:p>
       <w:r>
@@ -5053,260 +5051,296 @@
     </w:p>
     <w:p>
       <w:r>
-        <w:t>Data invece l’istanza di uno specifico dipendente, questo può presumibilmente sia non essere presente in alcun meeting sia essere richiesto in più meeting esistenti. Anche qui quindi il numero minimo di meeting a cui un dipendente può essere legato è 0, mentre non esiste un tetto massimo di meeting in cui egli possa essere richiesto.</w:t>
-      </w:r>
-    </w:p>
-    <w:p>
-      <w:r>
-        <w:t xml:space="preserve">In conclusione anche questo associazione Presenza risulta un’associazione </w:t>
-      </w:r>
-      <w:r>
-        <w:rPr>
-          <w:i/>
-          <w:iCs/>
-        </w:rPr>
-        <w:t>molti-a-molti</w:t>
-      </w:r>
-      <w:r>
-        <w:t>.</w:t>
-      </w:r>
-    </w:p>
-    <w:p/>
-    <w:p>
-      <w:pPr>
-        <w:pStyle w:val="Titolo3"/>
-      </w:pPr>
-      <w:bookmarkStart w:id="13" w:name="_Toc59002200"/>
-      <w:r>
-        <w:t>2.2.3 Associazione Progetto-Meeting</w:t>
-      </w:r>
-      <w:bookmarkEnd w:id="13"/>
-    </w:p>
-    <w:p>
-      <w:r>
-        <w:t xml:space="preserve">Ogni meeting viene chiaramente organizzato allo scopo di discutere di uno specifico progetto. Di conseguenza risulta evidente la necessità di definire un’associazione anche tra le classi </w:t>
+        <w:t xml:space="preserve">Data invece l’istanza di uno specifico dipendente, questo può presumibilmente sia non essere presente in alcun meeting sia essere richiesto in più meeting esistenti. Anche qui quindi il numero minimo di </w:t>
+      </w:r>
+      <w:proofErr w:type="gramStart"/>
+      <w:r>
+        <w:t>meeting</w:t>
+      </w:r>
+      <w:proofErr w:type="gramEnd"/>
+      <w:r>
+        <w:t xml:space="preserve"> a cui un dipendente può essere legato è 0, mentre non esiste un tetto massimo di meeting in cui egli possa essere richiesto.</w:t>
+      </w:r>
+    </w:p>
+    <w:p>
+      <w:r>
+        <w:t xml:space="preserve">Inoltre per tenere traccia dell’effettiva presenza avvenuta del dipendente </w:t>
+      </w:r>
+      <w:proofErr w:type="gramStart"/>
+      <w:r>
+        <w:t>al meeting</w:t>
+      </w:r>
+      <w:proofErr w:type="gramEnd"/>
+      <w:r>
+        <w:t xml:space="preserve">, abbiamo aggiunto una classe d’associazione </w:t>
       </w:r>
       <w:r>
         <w:rPr>
           <w:b/>
           <w:bCs/>
         </w:rPr>
-        <w:t xml:space="preserve">Progetto </w:t>
-      </w:r>
-      <w:r>
-        <w:t xml:space="preserve">e </w:t>
+        <w:t>Frequenza</w:t>
+      </w:r>
+      <w:r>
+        <w:t xml:space="preserve"> con unico attributo un </w:t>
+      </w:r>
+      <w:proofErr w:type="spellStart"/>
+      <w:r>
+        <w:t>boolean</w:t>
+      </w:r>
+      <w:proofErr w:type="spellEnd"/>
+      <w:r>
+        <w:t xml:space="preserve"> che ci dice se tale dipendente è stato presente o meno al meeting di riferimento. Questo ci permetterà in seguito di calcolare la valutazione del dipendente.</w:t>
+      </w:r>
+    </w:p>
+    <w:p>
+      <w:r>
+        <w:t xml:space="preserve">In conclusione anche questo associazione Presenza risulta un’associazione </w:t>
+      </w:r>
+      <w:r>
+        <w:rPr>
+          <w:i/>
+          <w:iCs/>
+        </w:rPr>
+        <w:t>molti-a-molti</w:t>
+      </w:r>
+      <w:r>
+        <w:t>.</w:t>
+      </w:r>
+    </w:p>
+    <w:p/>
+    <w:p>
+      <w:pPr>
+        <w:pStyle w:val="Titolo3"/>
+      </w:pPr>
+      <w:bookmarkStart w:id="12" w:name="_Toc59002200"/>
+      <w:r>
+        <w:t>2.2.3 Associazione Progetto-Meeting</w:t>
+      </w:r>
+      <w:bookmarkEnd w:id="12"/>
+    </w:p>
+    <w:p>
+      <w:r>
+        <w:t xml:space="preserve">Ogni meeting viene chiaramente organizzato allo scopo di discutere di uno specifico progetto. Di conseguenza risulta evidente la necessità di definire un’associazione anche tra le classi </w:t>
       </w:r>
       <w:r>
         <w:rPr>
           <w:b/>
           <w:bCs/>
         </w:rPr>
-        <w:t>Meeting</w:t>
-      </w:r>
-      <w:r>
-        <w:t xml:space="preserve">. Questa associazione la chiameremo </w:t>
+        <w:t xml:space="preserve">Progetto </w:t>
+      </w:r>
+      <w:r>
+        <w:t xml:space="preserve">e </w:t>
       </w:r>
       <w:r>
         <w:rPr>
           <w:b/>
           <w:bCs/>
         </w:rPr>
-        <w:t>Discussione</w:t>
-      </w:r>
-      <w:r>
-        <w:t xml:space="preserve">. In pratica questa associazione descrive il progetto discusso nel meeting </w:t>
-      </w:r>
-      <w:r>
-        <w:rPr>
-          <w:i/>
-          <w:iCs/>
-        </w:rPr>
-        <w:t>(discusso)</w:t>
-      </w:r>
-      <w:r>
-        <w:t xml:space="preserve"> e anche i meeting relativi ad uno specifico progetto </w:t>
-      </w:r>
-      <w:r>
-        <w:rPr>
-          <w:i/>
-          <w:iCs/>
-        </w:rPr>
-        <w:t>(relativo a)</w:t>
-      </w:r>
-      <w:r>
-        <w:t>.</w:t>
-      </w:r>
-    </w:p>
-    <w:p>
-      <w:r>
-        <w:t>Data una specifica istanza di un progetto, è chiaro che il numero di meeting relativi ad essa può essere tanto 0 (ovvero non esistono meeting che ne discutono) quanto una moltitudine. Quindi non è definito un tetto massimo di possibili meeting relativi a uno specifico progetto.</w:t>
-      </w:r>
-    </w:p>
-    <w:p>
-      <w:r>
-        <w:t>Data una specifica istanza di un meeting, è ovvio che il numero di progetti discussi in essa può essere 0, poiché magari è un meeting generale di gestione aziendale, oppure 1. In pratica il tetto massimo di progetti discussi in un meeting è 1.</w:t>
-      </w:r>
-    </w:p>
-    <w:p>
-      <w:r>
-        <w:t xml:space="preserve">Di conseguenza quest’associazione così definita è un’associazione </w:t>
-      </w:r>
-      <w:r>
-        <w:rPr>
-          <w:i/>
-          <w:iCs/>
-        </w:rPr>
-        <w:t>uno-a-molti</w:t>
-      </w:r>
-      <w:r>
-        <w:t>.</w:t>
-      </w:r>
-    </w:p>
-    <w:p/>
-    <w:p>
-      <w:pPr>
-        <w:pStyle w:val="Titolo3"/>
-      </w:pPr>
-      <w:bookmarkStart w:id="14" w:name="_Toc59002201"/>
-      <w:r>
-        <w:t>2.2.4 Associazione Meeting-</w:t>
-      </w:r>
-      <w:proofErr w:type="spellStart"/>
-      <w:r>
-        <w:t>SalaRiunione</w:t>
-      </w:r>
-      <w:bookmarkEnd w:id="14"/>
-      <w:proofErr w:type="spellEnd"/>
-    </w:p>
-    <w:p>
-      <w:r>
-        <w:t xml:space="preserve">I meeting fisici vengono ospitati in sale riunioni disparse tra le varie sedi aziendali. Questo vuol dire che terremo traccia di questo legame tra sale e meeting attraverso un’altra associazione tra le classi </w:t>
+        <w:t>Meeting</w:t>
+      </w:r>
+      <w:r>
+        <w:t xml:space="preserve">. Questa associazione la chiameremo </w:t>
       </w:r>
       <w:r>
         <w:rPr>
           <w:b/>
           <w:bCs/>
         </w:rPr>
-        <w:t xml:space="preserve">Meeting </w:t>
-      </w:r>
-      <w:r>
-        <w:t xml:space="preserve">e </w:t>
+        <w:t>Discussione</w:t>
+      </w:r>
+      <w:r>
+        <w:t xml:space="preserve">. In pratica questa associazione descrive il progetto discusso nel meeting </w:t>
+      </w:r>
+      <w:r>
+        <w:rPr>
+          <w:i/>
+          <w:iCs/>
+        </w:rPr>
+        <w:t>(discusso)</w:t>
+      </w:r>
+      <w:r>
+        <w:t xml:space="preserve"> e anche i meeting relativi ad uno specifico progetto </w:t>
+      </w:r>
+      <w:r>
+        <w:rPr>
+          <w:i/>
+          <w:iCs/>
+        </w:rPr>
+        <w:t>(relativo a)</w:t>
+      </w:r>
+      <w:r>
+        <w:t>.</w:t>
+      </w:r>
+    </w:p>
+    <w:p>
+      <w:r>
+        <w:t>Data una specifica istanza di un progetto, è chiaro che il numero di meeting relativi ad essa può essere tanto 0 (ovvero non esistono meeting che ne discutono) quanto una moltitudine. Quindi non è definito un tetto massimo di possibili meeting relativi a uno specifico progetto.</w:t>
+      </w:r>
+    </w:p>
+    <w:p>
+      <w:r>
+        <w:t>Data una specifica istanza di un meeting, è ovvio che il numero di progetti discussi in essa può essere 0, poiché magari è un meeting generale di gestione aziendale, oppure 1. In pratica il tetto massimo di progetti discussi in un meeting è 1.</w:t>
+      </w:r>
+    </w:p>
+    <w:p>
+      <w:r>
+        <w:t xml:space="preserve">Di conseguenza quest’associazione così definita è un’associazione </w:t>
+      </w:r>
+      <w:r>
+        <w:rPr>
+          <w:i/>
+          <w:iCs/>
+        </w:rPr>
+        <w:t>uno-a-molti</w:t>
+      </w:r>
+      <w:r>
+        <w:t>.</w:t>
+      </w:r>
+    </w:p>
+    <w:p/>
+    <w:p>
+      <w:pPr>
+        <w:pStyle w:val="Titolo3"/>
+      </w:pPr>
+      <w:bookmarkStart w:id="13" w:name="_Toc59002201"/>
+      <w:r>
+        <w:t>2.2.4 Associazione Meeting-</w:t>
       </w:r>
       <w:proofErr w:type="spellStart"/>
+      <w:r>
+        <w:t>SalaRiunione</w:t>
+      </w:r>
+      <w:bookmarkEnd w:id="13"/>
+      <w:proofErr w:type="spellEnd"/>
+    </w:p>
+    <w:p>
+      <w:r>
+        <w:t xml:space="preserve">I meeting fisici vengono ospitati in sale riunioni disparse tra le varie sedi aziendali. Questo vuol dire che terremo traccia di questo legame tra sale e meeting attraverso un’altra associazione tra le classi </w:t>
+      </w:r>
       <w:r>
         <w:rPr>
           <w:b/>
           <w:bCs/>
         </w:rPr>
-        <w:t>SalaRiunione</w:t>
-      </w:r>
-      <w:proofErr w:type="spellEnd"/>
-      <w:r>
-        <w:t xml:space="preserve">. La chiameremo </w:t>
-      </w:r>
+        <w:t xml:space="preserve">Meeting </w:t>
+      </w:r>
+      <w:r>
+        <w:t xml:space="preserve">e </w:t>
+      </w:r>
+      <w:proofErr w:type="spellStart"/>
       <w:r>
         <w:rPr>
           <w:b/>
           <w:bCs/>
         </w:rPr>
-        <w:t>Riunione</w:t>
-      </w:r>
-      <w:r>
-        <w:t xml:space="preserve">. Questa associazione in pratica descrive la sala riunioni che ospita il meeting </w:t>
-      </w:r>
-      <w:r>
-        <w:rPr>
-          <w:i/>
-          <w:iCs/>
-        </w:rPr>
-        <w:t>(in)</w:t>
-      </w:r>
-      <w:r>
-        <w:t xml:space="preserve"> e i meeting che sono ospitati nelle varie sale riunioni </w:t>
-      </w:r>
-      <w:r>
-        <w:rPr>
-          <w:i/>
-          <w:iCs/>
-        </w:rPr>
-        <w:t>(ospita)</w:t>
-      </w:r>
-      <w:r>
-        <w:t>.</w:t>
-      </w:r>
-    </w:p>
-    <w:p>
-      <w:r>
-        <w:t>Data una specifica istanza di un meeting, questa può essere ospitata al più da una sola sala riunione qualora si trattasse di un meeting fisico. Di conseguenza il numero minimo di sale che ospitano uno specifico meeting è 0 (ad esempio quando il meeting è telematico), mentre il numero massimo è 1.</w:t>
-      </w:r>
-    </w:p>
-    <w:p>
-      <w:r>
-        <w:t xml:space="preserve">Data una specifica istanza di sala riunione, questa può </w:t>
-      </w:r>
-      <w:r>
-        <w:t>sia essere libera e quindi ospitare 0 meeting sia ospitare più riunioni nella stessa giornata. Di conseguenza non è possibile definire un tetto massimo di meeting ospitati da una sala riunione.</w:t>
-      </w:r>
-    </w:p>
-    <w:p>
-      <w:r>
-        <w:t xml:space="preserve">In conclusione quest’associazione Riunione è un’associazione </w:t>
-      </w:r>
-      <w:r>
-        <w:rPr>
-          <w:i/>
-          <w:iCs/>
-        </w:rPr>
-        <w:t>uno-a-molti</w:t>
-      </w:r>
-      <w:r>
-        <w:t>.</w:t>
-      </w:r>
-    </w:p>
-    <w:p/>
-    <w:p>
-      <w:pPr>
-        <w:pStyle w:val="Titolo3"/>
-      </w:pPr>
-      <w:bookmarkStart w:id="15" w:name="_Toc59002202"/>
-      <w:r>
-        <w:t>2.2.5 Associazione Dipendente-Skill</w:t>
-      </w:r>
-      <w:bookmarkEnd w:id="15"/>
-    </w:p>
-    <w:p>
-      <w:r>
-        <w:t xml:space="preserve">Come specificato nell’ultima sezione della traccia ricevuta, ogni dipendente può avere delle skill lavorative di cui tenere traccia. Per tenere traccia delle skill associate a ciascun dipendente introduciamo allora </w:t>
-      </w:r>
-      <w:r>
-        <w:lastRenderedPageBreak/>
-        <w:t xml:space="preserve">un’ulteriore associazione tra </w:t>
+        <w:t>SalaRiunione</w:t>
+      </w:r>
+      <w:proofErr w:type="spellEnd"/>
+      <w:r>
+        <w:t xml:space="preserve">. La chiameremo </w:t>
       </w:r>
       <w:r>
         <w:rPr>
           <w:b/>
           <w:bCs/>
         </w:rPr>
-        <w:t xml:space="preserve">Dipendente </w:t>
-      </w:r>
-      <w:r>
-        <w:t xml:space="preserve">e </w:t>
+        <w:t>Riunione</w:t>
+      </w:r>
+      <w:r>
+        <w:t xml:space="preserve">. Questa associazione in pratica descrive la sala riunioni che ospita il meeting </w:t>
+      </w:r>
+      <w:r>
+        <w:rPr>
+          <w:i/>
+          <w:iCs/>
+        </w:rPr>
+        <w:t>(in)</w:t>
+      </w:r>
+      <w:r>
+        <w:t xml:space="preserve"> e i meeting che sono ospitati nelle varie sale riunioni </w:t>
+      </w:r>
+      <w:r>
+        <w:rPr>
+          <w:i/>
+          <w:iCs/>
+        </w:rPr>
+        <w:t>(ospita)</w:t>
+      </w:r>
+      <w:r>
+        <w:t>.</w:t>
+      </w:r>
+    </w:p>
+    <w:p>
+      <w:r>
+        <w:t>Data una specifica istanza di un meeting, questa può essere ospitata al più da una sola sala riunione qualora si trattasse di un meeting fisico. Di conseguenza il numero minimo di sale che ospitano uno specifico meeting è 0 (ad esempio quando il meeting è telematico), mentre il numero massimo è 1.</w:t>
+      </w:r>
+    </w:p>
+    <w:p>
+      <w:r>
+        <w:t xml:space="preserve">Data una specifica istanza di sala riunione, questa può </w:t>
+      </w:r>
+      <w:r>
+        <w:t>sia essere libera e quindi ospitare 0 meeting sia ospitare più riunioni nella stessa giornata. Di conseguenza non è possibile definire un tetto massimo di meeting ospitati da una sala riunione.</w:t>
+      </w:r>
+    </w:p>
+    <w:p>
+      <w:r>
+        <w:t xml:space="preserve">In conclusione quest’associazione Riunione è un’associazione </w:t>
+      </w:r>
+      <w:r>
+        <w:rPr>
+          <w:i/>
+          <w:iCs/>
+        </w:rPr>
+        <w:t>uno-a-molti</w:t>
+      </w:r>
+      <w:r>
+        <w:t>.</w:t>
+      </w:r>
+    </w:p>
+    <w:p/>
+    <w:p>
+      <w:pPr>
+        <w:pStyle w:val="Titolo3"/>
+      </w:pPr>
+      <w:bookmarkStart w:id="14" w:name="_Toc59002202"/>
+      <w:r>
+        <w:lastRenderedPageBreak/>
+        <w:t>2.2.5 Associazione Dipendente-Skill</w:t>
+      </w:r>
+      <w:bookmarkEnd w:id="14"/>
+    </w:p>
+    <w:p>
+      <w:r>
+        <w:t xml:space="preserve">Come specificato nell’ultima sezione della traccia ricevuta, ogni dipendente può avere delle skill lavorative di cui tenere traccia. Per tenere traccia delle skill associate a ciascun dipendente introduciamo allora un’ulteriore associazione tra </w:t>
       </w:r>
       <w:r>
         <w:rPr>
           <w:b/>
           <w:bCs/>
         </w:rPr>
-        <w:t>Skill</w:t>
-      </w:r>
-      <w:r>
-        <w:t xml:space="preserve">. La chiameremo </w:t>
+        <w:t xml:space="preserve">Dipendente </w:t>
+      </w:r>
+      <w:r>
+        <w:t xml:space="preserve">e </w:t>
       </w:r>
       <w:r>
         <w:rPr>
           <w:b/>
           <w:bCs/>
         </w:rPr>
+        <w:t>Skill</w:t>
+      </w:r>
+      <w:r>
+        <w:t xml:space="preserve">. La chiameremo </w:t>
+      </w:r>
+      <w:r>
+        <w:rPr>
+          <w:b/>
+          <w:bCs/>
+        </w:rPr>
         <w:t>Abilità</w:t>
       </w:r>
       <w:r>
@@ -5374,28 +5408,28 @@
       <w:pPr>
         <w:pStyle w:val="Titolo2"/>
       </w:pPr>
-      <w:bookmarkStart w:id="16" w:name="_2.3_Class_Diagram"/>
-      <w:bookmarkStart w:id="17" w:name="_Toc59002203"/>
+      <w:bookmarkStart w:id="15" w:name="_2.3_Class_Diagram"/>
+      <w:bookmarkStart w:id="16" w:name="_Toc59002203"/>
+      <w:bookmarkEnd w:id="15"/>
+      <w:r>
+        <w:t xml:space="preserve">2.3 Class </w:t>
+      </w:r>
+      <w:proofErr w:type="spellStart"/>
+      <w:r>
+        <w:t>Diagram</w:t>
+      </w:r>
       <w:bookmarkEnd w:id="16"/>
-      <w:r>
-        <w:t xml:space="preserve">2.3 Class </w:t>
+      <w:proofErr w:type="spellEnd"/>
+    </w:p>
+    <w:p>
+      <w:r>
+        <w:t xml:space="preserve">Alla fine di tutte queste analisi possiamo allora stilare un class </w:t>
       </w:r>
       <w:proofErr w:type="spellStart"/>
       <w:r>
-        <w:t>Diagram</w:t>
-      </w:r>
-      <w:bookmarkEnd w:id="17"/>
+        <w:t>diagram</w:t>
+      </w:r>
       <w:proofErr w:type="spellEnd"/>
-    </w:p>
-    <w:p>
-      <w:r>
-        <w:t xml:space="preserve">Alla fine di tutte queste analisi possiamo allora stilare un class </w:t>
-      </w:r>
-      <w:proofErr w:type="spellStart"/>
-      <w:r>
-        <w:t>diagram</w:t>
-      </w:r>
-      <w:proofErr w:type="spellEnd"/>
       <w:r>
         <w:t xml:space="preserve"> che schematizzi tutte le osservazioni fatte fino ad ora.</w:t>
       </w:r>
@@ -5406,10 +5440,10 @@
           <w:noProof/>
         </w:rPr>
         <w:drawing>
-          <wp:inline distT="0" distB="0" distL="0" distR="0" wp14:anchorId="4D9FE2C3" wp14:editId="345C669E">
-            <wp:extent cx="6120130" cy="3963035"/>
+          <wp:inline distT="0" distB="0" distL="0" distR="0" wp14:anchorId="5713BBE1" wp14:editId="59F0E33F">
+            <wp:extent cx="6120130" cy="3777615"/>
             <wp:effectExtent l="0" t="0" r="0" b="0"/>
-            <wp:docPr id="7" name="Immagine 7"/>
+            <wp:docPr id="1" name="Immagine 1"/>
             <wp:cNvGraphicFramePr>
               <a:graphicFrameLocks xmlns:a="http://schemas.openxmlformats.org/drawingml/2006/main" noChangeAspect="1"/>
             </wp:cNvGraphicFramePr>
@@ -5417,7 +5451,7 @@
               <a:graphicData uri="http://schemas.openxmlformats.org/drawingml/2006/picture">
                 <pic:pic xmlns:pic="http://schemas.openxmlformats.org/drawingml/2006/picture">
                   <pic:nvPicPr>
-                    <pic:cNvPr id="7" name="Immagine 7"/>
+                    <pic:cNvPr id="1" name="Immagine 1"/>
                     <pic:cNvPicPr/>
                   </pic:nvPicPr>
                   <pic:blipFill>
@@ -5435,7 +5469,7 @@
                   <pic:spPr>
                     <a:xfrm>
                       <a:off x="0" y="0"/>
-                      <a:ext cx="6120130" cy="3963035"/>
+                      <a:ext cx="6120130" cy="3777615"/>
                     </a:xfrm>
                     <a:prstGeom prst="rect">
                       <a:avLst/>
@@ -5453,7 +5487,7 @@
       <w:pPr>
         <w:pStyle w:val="Titolo2"/>
       </w:pPr>
-      <w:bookmarkStart w:id="18" w:name="_Toc59002204"/>
+      <w:bookmarkStart w:id="17" w:name="_Toc59002204"/>
       <w:r>
         <w:t xml:space="preserve">2.4 Ristrutturazione del Class </w:t>
       </w:r>
@@ -5461,7 +5495,7 @@
       <w:r>
         <w:t>Diagram</w:t>
       </w:r>
-      <w:bookmarkEnd w:id="18"/>
+      <w:bookmarkEnd w:id="17"/>
       <w:proofErr w:type="spellEnd"/>
     </w:p>
     <w:p>
@@ -5474,7 +5508,11 @@
       </w:r>
       <w:proofErr w:type="spellEnd"/>
       <w:r>
-        <w:t xml:space="preserve"> risultato dalle prime osservazioni per renderlo compatibile con le restrizioni del modello di dati relazionale, che sarà quello adottato in questo caso per la creazione della base di dati. Dovremo evitare inutili ridondanze di informazioni tra associazioni e attributi di classe, cercare di definire chiavi primarie semplici e chiare per rendere più efficiente la base e la sua interrogazione, dovremo gestire eventuali attributi a valori multipli che non sono previsti nello schema relazionale</w:t>
+        <w:t xml:space="preserve"> risultato dalle prime osservazioni per renderlo compatibile con le restrizioni del modello di dati relazionale, che sarà quello adottato in questo caso per la creazione della base di dati. Dovremo evitare inutili ridondanze di informazioni tra associazioni e attributi di classe, cercare di definire chiavi primarie semplici e chiare per rendere più efficiente la base e la sua interrogazione, dovremo gestire eventuali attributi a valori multipli </w:t>
+      </w:r>
+      <w:r>
+        <w:lastRenderedPageBreak/>
+        <w:t>che non sono previsti nello schema relazionale</w:t>
       </w:r>
       <w:r>
         <w:t>, dovremo eliminare qualsiasi specializzazione e definire un modo di memorizzazione dei dati strutturati.</w:t>
@@ -5482,7 +5520,6 @@
     </w:p>
     <w:p>
       <w:r>
-        <w:lastRenderedPageBreak/>
         <w:t xml:space="preserve">Se si intende saltare tutte le analisi svolte e passare direttamente al class </w:t>
       </w:r>
       <w:proofErr w:type="spellStart"/>
@@ -5535,34 +5572,77 @@
       <w:pPr>
         <w:pStyle w:val="Titolo3"/>
       </w:pPr>
-      <w:bookmarkStart w:id="19" w:name="_Toc59002205"/>
+      <w:bookmarkStart w:id="18" w:name="_Toc59002205"/>
       <w:r>
         <w:t>2.4.1 Analisi delle ridondanze</w:t>
       </w:r>
+      <w:bookmarkEnd w:id="18"/>
+    </w:p>
+    <w:p>
+      <w:r>
+        <w:t xml:space="preserve">Nel class </w:t>
+      </w:r>
+      <w:proofErr w:type="spellStart"/>
+      <w:r>
+        <w:t>diagram</w:t>
+      </w:r>
+      <w:proofErr w:type="spellEnd"/>
+      <w:r>
+        <w:t xml:space="preserve"> </w:t>
+      </w:r>
+      <w:r>
+        <w:t xml:space="preserve">l’unica ridondanza evidente è quella relativa alla valutazione del dipendente. Abbiamo infatti sia un attributo di dipendente </w:t>
+      </w:r>
+      <w:r>
+        <w:rPr>
+          <w:b/>
+          <w:bCs/>
+        </w:rPr>
+        <w:t>Valutazione</w:t>
+      </w:r>
+      <w:r>
+        <w:t xml:space="preserve"> che conserva tale dato, sia un sistema per calcolare lo stesso dato attraverso un’interrogazione combinata tra </w:t>
+      </w:r>
+      <w:r>
+        <w:rPr>
+          <w:b/>
+          <w:bCs/>
+        </w:rPr>
+        <w:t>Meeting</w:t>
+      </w:r>
+      <w:r>
+        <w:t xml:space="preserve"> e </w:t>
+      </w:r>
+      <w:r>
+        <w:rPr>
+          <w:b/>
+          <w:bCs/>
+        </w:rPr>
+        <w:t>Dipendente</w:t>
+      </w:r>
+      <w:r>
+        <w:t xml:space="preserve"> con </w:t>
+      </w:r>
+      <w:r>
+        <w:rPr>
+          <w:b/>
+          <w:bCs/>
+        </w:rPr>
+        <w:t>Frequenza</w:t>
+      </w:r>
+      <w:r>
+        <w:t>. Per evitare problemi di inconsistenza di tale informazione abbiamo preferito eliminare l’attributo e calcolare la valutazione del dipendente ogni volta che è richiesta.</w:t>
+      </w:r>
+    </w:p>
+    <w:p>
+      <w:pPr>
+        <w:pStyle w:val="Titolo3"/>
+      </w:pPr>
+      <w:bookmarkStart w:id="19" w:name="_Toc59002206"/>
+      <w:r>
+        <w:t>2.4.2 Analisi delle chiavi primarie</w:t>
+      </w:r>
       <w:bookmarkEnd w:id="19"/>
-    </w:p>
-    <w:p>
-      <w:r>
-        <w:t xml:space="preserve">Nel class </w:t>
-      </w:r>
-      <w:proofErr w:type="spellStart"/>
-      <w:r>
-        <w:t>diagram</w:t>
-      </w:r>
-      <w:proofErr w:type="spellEnd"/>
-      <w:r>
-        <w:t xml:space="preserve"> non compaiono evidenti ridondanze di informazioni utili, quindi non va eseguita alcuna modifica a tale scopo.</w:t>
-      </w:r>
-    </w:p>
-    <w:p>
-      <w:pPr>
-        <w:pStyle w:val="Titolo3"/>
-      </w:pPr>
-      <w:bookmarkStart w:id="20" w:name="_Toc59002206"/>
-      <w:r>
-        <w:t>2.4.2 Analisi delle chiavi primarie</w:t>
-      </w:r>
-      <w:bookmarkEnd w:id="20"/>
     </w:p>
     <w:p>
       <w:r>
@@ -5759,11 +5839,11 @@
       <w:pPr>
         <w:pStyle w:val="Titolo3"/>
       </w:pPr>
-      <w:bookmarkStart w:id="21" w:name="_Toc59002207"/>
+      <w:bookmarkStart w:id="20" w:name="_Toc59002207"/>
       <w:r>
         <w:t>2.4.3 Analisi degli attributi multipli</w:t>
       </w:r>
-      <w:bookmarkEnd w:id="21"/>
+      <w:bookmarkEnd w:id="20"/>
     </w:p>
     <w:p>
       <w:r>
@@ -5997,7 +6077,7 @@
       <w:pPr>
         <w:pStyle w:val="Titolo3"/>
       </w:pPr>
-      <w:bookmarkStart w:id="22" w:name="_Toc59002208"/>
+      <w:bookmarkStart w:id="21" w:name="_Toc59002208"/>
       <w:r>
         <w:t>2.4.</w:t>
       </w:r>
@@ -6007,36 +6087,37 @@
       <w:r>
         <w:t xml:space="preserve"> Analisi delle gerarchie</w:t>
       </w:r>
+      <w:bookmarkEnd w:id="21"/>
+    </w:p>
+    <w:p>
+      <w:r>
+        <w:t xml:space="preserve">Nel class </w:t>
+      </w:r>
+      <w:proofErr w:type="spellStart"/>
+      <w:r>
+        <w:t>diagram</w:t>
+      </w:r>
+      <w:proofErr w:type="spellEnd"/>
+      <w:r>
+        <w:t xml:space="preserve"> non compaiono specializzazioni e generalizzazioni, quindi non sono avvenute modifiche di alcun tipo a riguardo.</w:t>
+      </w:r>
+    </w:p>
+    <w:p>
+      <w:pPr>
+        <w:pStyle w:val="Titolo3"/>
+      </w:pPr>
+      <w:bookmarkStart w:id="22" w:name="_Toc59002209"/>
+      <w:r>
+        <w:lastRenderedPageBreak/>
+        <w:t>2.4.</w:t>
+      </w:r>
+      <w:r>
+        <w:t>5</w:t>
+      </w:r>
+      <w:r>
+        <w:t xml:space="preserve"> Analisi dei dati strutturati</w:t>
+      </w:r>
       <w:bookmarkEnd w:id="22"/>
-    </w:p>
-    <w:p>
-      <w:r>
-        <w:t xml:space="preserve">Nel class </w:t>
-      </w:r>
-      <w:proofErr w:type="spellStart"/>
-      <w:r>
-        <w:t>diagram</w:t>
-      </w:r>
-      <w:proofErr w:type="spellEnd"/>
-      <w:r>
-        <w:t xml:space="preserve"> non compaiono specializzazioni e generalizzazioni, quindi non sono avvenute modifiche di alcun tipo a riguardo.</w:t>
-      </w:r>
-    </w:p>
-    <w:p>
-      <w:pPr>
-        <w:pStyle w:val="Titolo3"/>
-      </w:pPr>
-      <w:bookmarkStart w:id="23" w:name="_Toc59002209"/>
-      <w:r>
-        <w:t>2.4.</w:t>
-      </w:r>
-      <w:r>
-        <w:t>5</w:t>
-      </w:r>
-      <w:r>
-        <w:t xml:space="preserve"> Analisi dei dati strutturati</w:t>
-      </w:r>
-      <w:bookmarkEnd w:id="23"/>
     </w:p>
     <w:p>
       <w:pPr>
@@ -6234,11 +6315,7 @@
       </w:r>
       <w:proofErr w:type="spellEnd"/>
       <w:r>
-        <w:t xml:space="preserve"> </w:t>
-      </w:r>
-      <w:r>
-        <w:lastRenderedPageBreak/>
-        <w:t xml:space="preserve">che descrive il </w:t>
+        <w:t xml:space="preserve"> che descrive il </w:t>
       </w:r>
       <w:r>
         <w:t>luogo</w:t>
@@ -6324,46 +6401,46 @@
       <w:pPr>
         <w:pStyle w:val="Titolo3"/>
       </w:pPr>
-      <w:bookmarkStart w:id="24" w:name="_2.4.7_Class_Diagram"/>
-      <w:bookmarkStart w:id="25" w:name="_Toc59002210"/>
+      <w:bookmarkStart w:id="23" w:name="_2.4.7_Class_Diagram"/>
+      <w:bookmarkStart w:id="24" w:name="_Toc59002210"/>
+      <w:bookmarkEnd w:id="23"/>
+      <w:r>
+        <w:t>2.4.</w:t>
+      </w:r>
+      <w:r>
+        <w:t>6</w:t>
+      </w:r>
+      <w:r>
+        <w:t xml:space="preserve"> Class </w:t>
+      </w:r>
+      <w:proofErr w:type="spellStart"/>
+      <w:r>
+        <w:t>Diagram</w:t>
+      </w:r>
+      <w:proofErr w:type="spellEnd"/>
+      <w:r>
+        <w:t xml:space="preserve"> ristrutturato</w:t>
+      </w:r>
       <w:bookmarkEnd w:id="24"/>
-      <w:r>
-        <w:t>2.4.</w:t>
-      </w:r>
-      <w:r>
-        <w:t>6</w:t>
-      </w:r>
-      <w:r>
-        <w:t xml:space="preserve"> Class </w:t>
+    </w:p>
+    <w:p>
+      <w:r>
+        <w:t xml:space="preserve">Al termine di </w:t>
+      </w:r>
+      <w:proofErr w:type="gramStart"/>
+      <w:r>
+        <w:t>queste osservazione</w:t>
+      </w:r>
+      <w:proofErr w:type="gramEnd"/>
+      <w:r>
+        <w:t xml:space="preserve"> e delle relative modifiche, mostriamo di seguito il class </w:t>
       </w:r>
       <w:proofErr w:type="spellStart"/>
       <w:r>
-        <w:t>Diagram</w:t>
+        <w:t>diagram</w:t>
       </w:r>
       <w:proofErr w:type="spellEnd"/>
       <w:r>
-        <w:t xml:space="preserve"> ristrutturato</w:t>
-      </w:r>
-      <w:bookmarkEnd w:id="25"/>
-    </w:p>
-    <w:p>
-      <w:r>
-        <w:t xml:space="preserve">Al termine di </w:t>
-      </w:r>
-      <w:proofErr w:type="gramStart"/>
-      <w:r>
-        <w:t>queste osservazione</w:t>
-      </w:r>
-      <w:proofErr w:type="gramEnd"/>
-      <w:r>
-        <w:t xml:space="preserve"> e delle relative modifiche, mostriamo di seguito il class </w:t>
-      </w:r>
-      <w:proofErr w:type="spellStart"/>
-      <w:r>
-        <w:t>diagram</w:t>
-      </w:r>
-      <w:proofErr w:type="spellEnd"/>
-      <w:r>
         <w:t xml:space="preserve"> risultante.</w:t>
       </w:r>
     </w:p>
@@ -6373,10 +6450,10 @@
           <w:noProof/>
         </w:rPr>
         <w:drawing>
-          <wp:inline distT="0" distB="0" distL="0" distR="0" wp14:anchorId="6C03C679" wp14:editId="51FC2333">
-            <wp:extent cx="6120130" cy="3837940"/>
-            <wp:effectExtent l="0" t="0" r="0" b="0"/>
-            <wp:docPr id="8" name="Immagine 8"/>
+          <wp:inline distT="0" distB="0" distL="0" distR="0" wp14:anchorId="327F75AC" wp14:editId="559FA518">
+            <wp:extent cx="6120130" cy="3865880"/>
+            <wp:effectExtent l="0" t="0" r="0" b="1270"/>
+            <wp:docPr id="6" name="Immagine 6"/>
             <wp:cNvGraphicFramePr>
               <a:graphicFrameLocks xmlns:a="http://schemas.openxmlformats.org/drawingml/2006/main" noChangeAspect="1"/>
             </wp:cNvGraphicFramePr>
@@ -6384,7 +6461,7 @@
               <a:graphicData uri="http://schemas.openxmlformats.org/drawingml/2006/picture">
                 <pic:pic xmlns:pic="http://schemas.openxmlformats.org/drawingml/2006/picture">
                   <pic:nvPicPr>
-                    <pic:cNvPr id="8" name="Immagine 8"/>
+                    <pic:cNvPr id="6" name="Immagine 6"/>
                     <pic:cNvPicPr/>
                   </pic:nvPicPr>
                   <pic:blipFill>
@@ -6402,7 +6479,7 @@
                   <pic:spPr>
                     <a:xfrm>
                       <a:off x="0" y="0"/>
-                      <a:ext cx="6120130" cy="3837940"/>
+                      <a:ext cx="6120130" cy="3865880"/>
                     </a:xfrm>
                     <a:prstGeom prst="rect">
                       <a:avLst/>
@@ -6424,36 +6501,45 @@
       <w:pPr>
         <w:pStyle w:val="Titolo2"/>
       </w:pPr>
-      <w:bookmarkStart w:id="26" w:name="_Toc59002211"/>
+      <w:bookmarkStart w:id="25" w:name="_Toc59002211"/>
       <w:r>
         <w:t>2.5 Dizionari</w:t>
       </w:r>
+      <w:bookmarkEnd w:id="25"/>
+    </w:p>
+    <w:p>
+      <w:r>
+        <w:t xml:space="preserve">Una volta stabilito che questo è il class </w:t>
+      </w:r>
+      <w:proofErr w:type="spellStart"/>
+      <w:r>
+        <w:t>diagram</w:t>
+      </w:r>
+      <w:proofErr w:type="spellEnd"/>
+      <w:r>
+        <w:t xml:space="preserve"> di riferimento per la futura progettazione logica della base di dati, è opportuno definire anche nel dettaglio le classi, le associazioni e i vincoli non visibili dal diagramma in opportuni dizionari riassuntivi. Definiremo quindi dizionari di classi, di associazioni e di vincoli qui di seguito.</w:t>
+      </w:r>
+    </w:p>
+    <w:p>
+      <w:pPr>
+        <w:pStyle w:val="Titolo3"/>
+      </w:pPr>
+      <w:bookmarkStart w:id="26" w:name="_Toc59002212"/>
+    </w:p>
+    <w:p>
+      <w:pPr>
+        <w:pStyle w:val="Titolo3"/>
+      </w:pPr>
+    </w:p>
+    <w:p>
+      <w:pPr>
+        <w:pStyle w:val="Titolo3"/>
+      </w:pPr>
+      <w:r>
+        <w:t>2.5.1 Dizionario delle classi</w:t>
+      </w:r>
       <w:bookmarkEnd w:id="26"/>
     </w:p>
-    <w:p>
-      <w:r>
-        <w:t xml:space="preserve">Una volta stabilito che questo è il class </w:t>
-      </w:r>
-      <w:proofErr w:type="spellStart"/>
-      <w:r>
-        <w:t>diagram</w:t>
-      </w:r>
-      <w:proofErr w:type="spellEnd"/>
-      <w:r>
-        <w:t xml:space="preserve"> di riferimento per la futura progettazione logica della base di dati, è opportuno definire anche nel dettaglio le classi, le associazioni e i vincoli non visibili dal diagramma in opportuni dizionari riassuntivi. Definiremo quindi dizionari di classi, di associazioni e di vincoli qui di seguito.</w:t>
-      </w:r>
-    </w:p>
-    <w:p>
-      <w:pPr>
-        <w:pStyle w:val="Titolo3"/>
-      </w:pPr>
-      <w:bookmarkStart w:id="27" w:name="_Toc59002212"/>
-      <w:r>
-        <w:t>2.5.1 Dizionario delle classi</w:t>
-      </w:r>
-      <w:bookmarkEnd w:id="27"/>
-    </w:p>
-    <w:p/>
     <w:tbl>
       <w:tblPr>
         <w:tblStyle w:val="Grigliatabellachiara"/>
@@ -6844,7 +6930,6 @@
                 <w:b/>
                 <w:bCs/>
               </w:rPr>
-              <w:lastRenderedPageBreak/>
               <w:t>DataTerminazione</w:t>
             </w:r>
             <w:proofErr w:type="spellEnd"/>
@@ -6887,7 +6972,6 @@
                 <w:b/>
                 <w:bCs/>
               </w:rPr>
-              <w:lastRenderedPageBreak/>
               <w:t>Dipendente</w:t>
             </w:r>
           </w:p>
@@ -7284,28 +7368,6 @@
             </w:r>
             <w:r>
               <w:t>salario del dipendente.</w:t>
-            </w:r>
-          </w:p>
-          <w:p>
-            <w:pPr>
-              <w:jc w:val="center"/>
-            </w:pPr>
-            <w:r>
-              <w:rPr>
-                <w:b/>
-                <w:bCs/>
-              </w:rPr>
-              <w:t xml:space="preserve">Valutazione </w:t>
-            </w:r>
-            <w:r>
-              <w:rPr>
-                <w:i/>
-                <w:iCs/>
-              </w:rPr>
-              <w:t xml:space="preserve">(float) </w:t>
-            </w:r>
-            <w:r>
-              <w:t>valutazione del dipendente in base a presenze e partecipazioni.</w:t>
             </w:r>
           </w:p>
           <w:p>
@@ -7793,15 +7855,15 @@
               </w:rPr>
               <w:t>(</w:t>
             </w:r>
-            <w:r>
-              <w:rPr>
-                <w:b/>
-                <w:bCs/>
+            <w:proofErr w:type="spellStart"/>
+            <w:r>
+              <w:rPr>
                 <w:i/>
                 <w:iCs/>
               </w:rPr>
-              <w:t>modalità</w:t>
-            </w:r>
+              <w:t>boolean</w:t>
+            </w:r>
+            <w:proofErr w:type="spellEnd"/>
             <w:r>
               <w:rPr>
                 <w:i/>
@@ -7810,7 +7872,26 @@
               <w:t xml:space="preserve">) </w:t>
             </w:r>
             <w:r>
-              <w:t>modalità di incontro del meeting.</w:t>
+              <w:t xml:space="preserve">modalità di incontro </w:t>
+            </w:r>
+            <w:proofErr w:type="gramStart"/>
+            <w:r>
+              <w:t>del meeting</w:t>
+            </w:r>
+            <w:proofErr w:type="gramEnd"/>
+            <w:r>
+              <w:t xml:space="preserve"> (</w:t>
+            </w:r>
+            <w:proofErr w:type="spellStart"/>
+            <w:r>
+              <w:t>true</w:t>
+            </w:r>
+            <w:proofErr w:type="spellEnd"/>
+            <w:r>
+              <w:t>=Telematico, false=Fisico)</w:t>
+            </w:r>
+            <w:r>
+              <w:t>.</w:t>
             </w:r>
           </w:p>
           <w:p>
@@ -8212,15 +8293,15 @@
               </w:rPr>
               <w:t>(</w:t>
             </w:r>
-            <w:r>
-              <w:rPr>
-                <w:b/>
-                <w:bCs/>
+            <w:proofErr w:type="spellStart"/>
+            <w:r>
+              <w:rPr>
                 <w:i/>
                 <w:iCs/>
               </w:rPr>
-              <w:t>ambito</w:t>
-            </w:r>
+              <w:t>varchar</w:t>
+            </w:r>
+            <w:proofErr w:type="spellEnd"/>
             <w:r>
               <w:rPr>
                 <w:i/>
@@ -8254,6 +8335,7 @@
                 <w:b/>
                 <w:bCs/>
               </w:rPr>
+              <w:lastRenderedPageBreak/>
               <w:t>LuogoNascita</w:t>
             </w:r>
             <w:proofErr w:type="spellEnd"/>
@@ -8420,30 +8502,25 @@
         </w:tc>
       </w:tr>
     </w:tbl>
-    <w:p/>
     <w:p>
       <w:pPr>
         <w:pStyle w:val="Titolo3"/>
       </w:pPr>
-      <w:bookmarkStart w:id="28" w:name="_Toc59002213"/>
     </w:p>
     <w:p>
       <w:pPr>
         <w:pStyle w:val="Titolo3"/>
       </w:pPr>
-    </w:p>
-    <w:p>
-      <w:pPr>
-        <w:pStyle w:val="Titolo3"/>
-      </w:pPr>
-    </w:p>
-    <w:bookmarkEnd w:id="28"/>
-    <w:p/>
-    <w:p/>
+      <w:r>
+        <w:t>2.5.2 Dizionario delle associazion</w:t>
+      </w:r>
+      <w:r>
+        <w:t>i</w:t>
+      </w:r>
+    </w:p>
     <w:tbl>
       <w:tblPr>
         <w:tblStyle w:val="Grigliatabellachiara"/>
-        <w:tblpPr w:leftFromText="141" w:rightFromText="141" w:horzAnchor="margin" w:tblpY="626"/>
         <w:tblW w:w="0" w:type="auto"/>
         <w:tblLook w:val="04A0" w:firstRow="1" w:lastRow="0" w:firstColumn="1" w:lastColumn="0" w:noHBand="0" w:noVBand="1"/>
       </w:tblPr>
@@ -8472,7 +8549,6 @@
                 <w:b/>
                 <w:bCs/>
               </w:rPr>
-              <w:lastRenderedPageBreak/>
               <w:t>Associazione</w:t>
             </w:r>
           </w:p>
@@ -9529,54 +9605,18 @@
       <w:pPr>
         <w:pStyle w:val="Titolo3"/>
       </w:pPr>
-      <w:r>
-        <w:t>2.5.2 Dizionario delle associazioni</w:t>
-      </w:r>
-    </w:p>
-    <w:p/>
-    <w:p/>
+    </w:p>
     <w:p>
       <w:pPr>
         <w:pStyle w:val="Titolo3"/>
       </w:pPr>
-      <w:bookmarkStart w:id="29" w:name="_Toc59002214"/>
-    </w:p>
-    <w:p>
-      <w:pPr>
-        <w:pStyle w:val="Titolo3"/>
-      </w:pPr>
-    </w:p>
-    <w:p>
-      <w:pPr>
-        <w:pStyle w:val="Titolo3"/>
-      </w:pPr>
-    </w:p>
-    <w:p>
-      <w:pPr>
-        <w:pStyle w:val="Titolo3"/>
-      </w:pPr>
-    </w:p>
-    <w:p>
-      <w:pPr>
-        <w:pStyle w:val="Titolo3"/>
-      </w:pPr>
-    </w:p>
-    <w:bookmarkEnd w:id="29"/>
-    <w:p/>
-    <w:p>
-      <w:pPr>
-        <w:pStyle w:val="Titolo3"/>
-      </w:pPr>
-    </w:p>
-    <w:p/>
-    <w:p/>
-    <w:p/>
-    <w:p/>
-    <w:p/>
+      <w:r>
+        <w:t>2.5.3 Dizionario dei vincoli</w:t>
+      </w:r>
+    </w:p>
     <w:tbl>
       <w:tblPr>
         <w:tblStyle w:val="Grigliatabellachiara"/>
-        <w:tblpPr w:leftFromText="141" w:rightFromText="141" w:vertAnchor="text" w:horzAnchor="margin" w:tblpY="600"/>
         <w:tblW w:w="0" w:type="auto"/>
         <w:tblLook w:val="04A0" w:firstRow="1" w:lastRow="0" w:firstColumn="1" w:lastColumn="0" w:noHBand="0" w:noVBand="1"/>
       </w:tblPr>
@@ -9606,7 +9646,6 @@
                 <w:b/>
                 <w:bCs/>
               </w:rPr>
-              <w:lastRenderedPageBreak/>
               <w:t>Nome vincolo</w:t>
             </w:r>
           </w:p>
@@ -9890,6 +9929,7 @@
                 <w:b/>
                 <w:bCs/>
               </w:rPr>
+              <w:lastRenderedPageBreak/>
               <w:t>SalarioPositivo</w:t>
             </w:r>
             <w:proofErr w:type="spellEnd"/>
@@ -10433,36 +10473,19 @@
         </w:tc>
       </w:tr>
     </w:tbl>
-    <w:p>
-      <w:pPr>
-        <w:pStyle w:val="Titolo3"/>
-      </w:pPr>
-      <w:r>
-        <w:t>2.5.3 Dizionario dei vincoli</w:t>
-      </w:r>
-    </w:p>
     <w:p/>
     <w:p>
       <w:pPr>
         <w:pStyle w:val="Titolo1"/>
       </w:pPr>
-    </w:p>
-    <w:p/>
-    <w:p/>
-    <w:p/>
-    <w:p>
-      <w:pPr>
-        <w:pStyle w:val="Titolo1"/>
-      </w:pPr>
-      <w:bookmarkStart w:id="30" w:name="_Toc59002215"/>
-      <w:r>
-        <w:lastRenderedPageBreak/>
+      <w:bookmarkStart w:id="27" w:name="_Toc59002215"/>
+      <w:r>
         <w:t>3</w:t>
       </w:r>
       <w:r>
         <w:t xml:space="preserve"> Progettazione logica</w:t>
       </w:r>
-      <w:bookmarkEnd w:id="30"/>
+      <w:bookmarkEnd w:id="27"/>
     </w:p>
     <w:p>
       <w:pPr>
@@ -10491,11 +10514,11 @@
       <w:pPr>
         <w:pStyle w:val="Titolo2"/>
       </w:pPr>
-      <w:bookmarkStart w:id="31" w:name="_Toc59002216"/>
+      <w:bookmarkStart w:id="28" w:name="_Toc59002216"/>
       <w:r>
         <w:t>3.1 Schemi relazionali</w:t>
       </w:r>
-      <w:bookmarkEnd w:id="31"/>
+      <w:bookmarkEnd w:id="28"/>
     </w:p>
     <w:p>
       <w:r>
@@ -10833,6 +10856,7 @@
           <w:b/>
           <w:bCs/>
         </w:rPr>
+        <w:lastRenderedPageBreak/>
         <w:t>LuogoNascita</w:t>
       </w:r>
       <w:proofErr w:type="spellEnd"/>
@@ -11391,6 +11415,9 @@
         <w:t>Dipendente</w:t>
       </w:r>
       <w:r>
+        <w:t>, Presente</w:t>
+      </w:r>
+      <w:r>
         <w:t>)</w:t>
       </w:r>
     </w:p>
@@ -11525,7 +11552,6 @@
           <w:bCs/>
           <w:lang w:val="en-GB"/>
         </w:rPr>
-        <w:lastRenderedPageBreak/>
         <w:t>Discussione</w:t>
       </w:r>
       <w:proofErr w:type="spellEnd"/>
@@ -11556,7 +11582,6 @@
         </w:rPr>
         <w:t xml:space="preserve">, </w:t>
       </w:r>
-      <w:proofErr w:type="spellStart"/>
       <w:r>
         <w:rPr>
           <w:u w:val="double"/>
@@ -11564,81 +11589,62 @@
         </w:rPr>
         <w:t>Progetto</w:t>
       </w:r>
+      <w:r>
+        <w:rPr>
+          <w:lang w:val="en-GB"/>
+        </w:rPr>
+        <w:t>)</w:t>
+      </w:r>
+    </w:p>
+    <w:p>
+      <w:pPr>
+        <w:rPr>
+          <w:i/>
+          <w:iCs/>
+          <w:lang w:val="en-GB"/>
+        </w:rPr>
+      </w:pPr>
+      <w:r>
+        <w:rPr>
+          <w:i/>
+          <w:iCs/>
+          <w:lang w:val="en-GB"/>
+        </w:rPr>
+        <w:t xml:space="preserve">Meeting </w:t>
+      </w:r>
+      <w:r>
+        <w:rPr>
+          <w:i/>
+          <w:iCs/>
+          <w:lang w:val="en-GB"/>
+        </w:rPr>
+        <w:sym w:font="Wingdings" w:char="F0E0"/>
+      </w:r>
+      <w:r>
+        <w:rPr>
+          <w:i/>
+          <w:iCs/>
+          <w:lang w:val="en-GB"/>
+        </w:rPr>
+        <w:t xml:space="preserve"> </w:t>
+      </w:r>
+      <w:proofErr w:type="spellStart"/>
+      <w:r>
+        <w:rPr>
+          <w:i/>
+          <w:iCs/>
+          <w:lang w:val="en-GB"/>
+        </w:rPr>
+        <w:t>IDMeeting</w:t>
+      </w:r>
       <w:proofErr w:type="spellEnd"/>
       <w:r>
         <w:rPr>
+          <w:i/>
+          <w:iCs/>
           <w:lang w:val="en-GB"/>
         </w:rPr>
-        <w:t>)</w:t>
-      </w:r>
-    </w:p>
-    <w:p>
-      <w:pPr>
-        <w:rPr>
-          <w:i/>
-          <w:iCs/>
-          <w:lang w:val="en-GB"/>
-        </w:rPr>
-      </w:pPr>
-      <w:r>
-        <w:rPr>
-          <w:i/>
-          <w:iCs/>
-          <w:lang w:val="en-GB"/>
-        </w:rPr>
-        <w:t xml:space="preserve">Meeting </w:t>
-      </w:r>
-      <w:r>
-        <w:rPr>
-          <w:i/>
-          <w:iCs/>
-          <w:lang w:val="en-GB"/>
-        </w:rPr>
-        <w:sym w:font="Wingdings" w:char="F0E0"/>
-      </w:r>
-      <w:r>
-        <w:rPr>
-          <w:i/>
-          <w:iCs/>
-          <w:lang w:val="en-GB"/>
-        </w:rPr>
-        <w:t xml:space="preserve"> </w:t>
-      </w:r>
-      <w:proofErr w:type="spellStart"/>
-      <w:r>
-        <w:rPr>
-          <w:i/>
-          <w:iCs/>
-          <w:lang w:val="en-GB"/>
-        </w:rPr>
-        <w:t>IDMeeting</w:t>
-      </w:r>
-      <w:proofErr w:type="spellEnd"/>
-      <w:r>
-        <w:rPr>
-          <w:i/>
-          <w:iCs/>
-          <w:lang w:val="en-GB"/>
-        </w:rPr>
-        <w:t xml:space="preserve"> (Meeting), </w:t>
-      </w:r>
-      <w:proofErr w:type="spellStart"/>
-      <w:r>
-        <w:rPr>
-          <w:i/>
-          <w:iCs/>
-          <w:lang w:val="en-GB"/>
-        </w:rPr>
-        <w:t>Progetto</w:t>
-      </w:r>
-      <w:proofErr w:type="spellEnd"/>
-      <w:r>
-        <w:rPr>
-          <w:i/>
-          <w:iCs/>
-          <w:lang w:val="en-GB"/>
-        </w:rPr>
-        <w:t xml:space="preserve"> </w:t>
+        <w:t xml:space="preserve"> (Meeting), Progetto </w:t>
       </w:r>
       <w:r>
         <w:rPr>
@@ -11895,7 +11901,7 @@
 </file>
 
 <file path=word/endnotes.xml><?xml version="1.0" encoding="utf-8"?>
-<w:endnotes xmlns:wpc="http://schemas.microsoft.com/office/word/2010/wordprocessingCanvas" xmlns:cx="http://schemas.microsoft.com/office/drawing/2014/chartex" xmlns:cx1="http://schemas.microsoft.com/office/drawing/2015/9/8/chartex" xmlns:cx2="http://schemas.microsoft.com/office/drawing/2015/10/21/chartex" xmlns:cx3="http://schemas.microsoft.com/office/drawing/2016/5/9/chartex" xmlns:cx4="http://schemas.microsoft.com/office/drawing/2016/5/10/chartex" xmlns:cx5="http://schemas.microsoft.com/office/drawing/2016/5/11/chartex" xmlns:cx6="http://schemas.microsoft.com/office/drawing/2016/5/12/chartex" xmlns:cx7="http://schemas.microsoft.com/office/drawing/2016/5/13/chartex" xmlns:cx8="http://schemas.microsoft.com/office/drawing/2016/5/14/chartex" xmlns:mc="http://schemas.openxmlformats.org/markup-compatibility/2006" xmlns:aink="http://schemas.microsoft.com/office/drawing/2016/ink" xmlns:am3d="http://schemas.microsoft.com/office/drawing/2017/model3d" xmlns:o="urn:schemas-microsoft-com:office:office" xmlns:r="http://schemas.openxmlformats.org/officeDocument/2006/relationships" xmlns:m="http://schemas.openxmlformats.org/officeDocument/2006/math" xmlns:v="urn:schemas-microsoft-com:vml" xmlns:wp14="http://schemas.microsoft.com/office/word/2010/wordprocessingDrawing" xmlns:wp="http://schemas.openxmlformats.org/drawingml/2006/wordprocessingDrawing" xmlns:w10="urn:schemas-microsoft-com:office:word" xmlns:w="http://schemas.openxmlformats.org/wordprocessingml/2006/main" xmlns:w14="http://schemas.microsoft.com/office/word/2010/wordml" xmlns:w15="http://schemas.microsoft.com/office/word/2012/wordml" xmlns:w16cid="http://schemas.microsoft.com/office/word/2016/wordml/cid" xmlns:w16se="http://schemas.microsoft.com/office/word/2015/wordml/symex" xmlns:wpg="http://schemas.microsoft.com/office/word/2010/wordprocessingGroup" xmlns:wpi="http://schemas.microsoft.com/office/word/2010/wordprocessingInk" xmlns:wne="http://schemas.microsoft.com/office/word/2006/wordml" xmlns:wps="http://schemas.microsoft.com/office/word/2010/wordprocessingShape" mc:Ignorable="w14 w15 w16se w16cid wp14">
+<w:endnotes xmlns:wpc="http://schemas.microsoft.com/office/word/2010/wordprocessingCanvas" xmlns:cx="http://schemas.microsoft.com/office/drawing/2014/chartex" xmlns:cx1="http://schemas.microsoft.com/office/drawing/2015/9/8/chartex" xmlns:cx2="http://schemas.microsoft.com/office/drawing/2015/10/21/chartex" xmlns:cx3="http://schemas.microsoft.com/office/drawing/2016/5/9/chartex" xmlns:cx4="http://schemas.microsoft.com/office/drawing/2016/5/10/chartex" xmlns:cx5="http://schemas.microsoft.com/office/drawing/2016/5/11/chartex" xmlns:cx6="http://schemas.microsoft.com/office/drawing/2016/5/12/chartex" xmlns:cx7="http://schemas.microsoft.com/office/drawing/2016/5/13/chartex" xmlns:cx8="http://schemas.microsoft.com/office/drawing/2016/5/14/chartex" xmlns:mc="http://schemas.openxmlformats.org/markup-compatibility/2006" xmlns:aink="http://schemas.microsoft.com/office/drawing/2016/ink" xmlns:am3d="http://schemas.microsoft.com/office/drawing/2017/model3d" xmlns:o="urn:schemas-microsoft-com:office:office" xmlns:r="http://schemas.openxmlformats.org/officeDocument/2006/relationships" xmlns:m="http://schemas.openxmlformats.org/officeDocument/2006/math" xmlns:v="urn:schemas-microsoft-com:vml" xmlns:wp14="http://schemas.microsoft.com/office/word/2010/wordprocessingDrawing" xmlns:wp="http://schemas.openxmlformats.org/drawingml/2006/wordprocessingDrawing" xmlns:w10="urn:schemas-microsoft-com:office:word" xmlns:w="http://schemas.openxmlformats.org/wordprocessingml/2006/main" xmlns:w14="http://schemas.microsoft.com/office/word/2010/wordml" xmlns:w15="http://schemas.microsoft.com/office/word/2012/wordml" xmlns:w16cex="http://schemas.microsoft.com/office/word/2018/wordml/cex" xmlns:w16cid="http://schemas.microsoft.com/office/word/2016/wordml/cid" xmlns:w16="http://schemas.microsoft.com/office/word/2018/wordml" xmlns:w16se="http://schemas.microsoft.com/office/word/2015/wordml/symex" xmlns:wpg="http://schemas.microsoft.com/office/word/2010/wordprocessingGroup" xmlns:wpi="http://schemas.microsoft.com/office/word/2010/wordprocessingInk" xmlns:wne="http://schemas.microsoft.com/office/word/2006/wordml" xmlns:wps="http://schemas.microsoft.com/office/word/2010/wordprocessingShape" mc:Ignorable="w14 w15 w16se w16cid w16 w16cex wp14">
   <w:endnote w:type="separator" w:id="-1">
     <w:p>
       <w:pPr>
@@ -11920,7 +11926,7 @@
 </file>
 
 <file path=word/footnotes.xml><?xml version="1.0" encoding="utf-8"?>
-<w:footnotes xmlns:wpc="http://schemas.microsoft.com/office/word/2010/wordprocessingCanvas" xmlns:cx="http://schemas.microsoft.com/office/drawing/2014/chartex" xmlns:cx1="http://schemas.microsoft.com/office/drawing/2015/9/8/chartex" xmlns:cx2="http://schemas.microsoft.com/office/drawing/2015/10/21/chartex" xmlns:cx3="http://schemas.microsoft.com/office/drawing/2016/5/9/chartex" xmlns:cx4="http://schemas.microsoft.com/office/drawing/2016/5/10/chartex" xmlns:cx5="http://schemas.microsoft.com/office/drawing/2016/5/11/chartex" xmlns:cx6="http://schemas.microsoft.com/office/drawing/2016/5/12/chartex" xmlns:cx7="http://schemas.microsoft.com/office/drawing/2016/5/13/chartex" xmlns:cx8="http://schemas.microsoft.com/office/drawing/2016/5/14/chartex" xmlns:mc="http://schemas.openxmlformats.org/markup-compatibility/2006" xmlns:aink="http://schemas.microsoft.com/office/drawing/2016/ink" xmlns:am3d="http://schemas.microsoft.com/office/drawing/2017/model3d" xmlns:o="urn:schemas-microsoft-com:office:office" xmlns:r="http://schemas.openxmlformats.org/officeDocument/2006/relationships" xmlns:m="http://schemas.openxmlformats.org/officeDocument/2006/math" xmlns:v="urn:schemas-microsoft-com:vml" xmlns:wp14="http://schemas.microsoft.com/office/word/2010/wordprocessingDrawing" xmlns:wp="http://schemas.openxmlformats.org/drawingml/2006/wordprocessingDrawing" xmlns:w10="urn:schemas-microsoft-com:office:word" xmlns:w="http://schemas.openxmlformats.org/wordprocessingml/2006/main" xmlns:w14="http://schemas.microsoft.com/office/word/2010/wordml" xmlns:w15="http://schemas.microsoft.com/office/word/2012/wordml" xmlns:w16cid="http://schemas.microsoft.com/office/word/2016/wordml/cid" xmlns:w16se="http://schemas.microsoft.com/office/word/2015/wordml/symex" xmlns:wpg="http://schemas.microsoft.com/office/word/2010/wordprocessingGroup" xmlns:wpi="http://schemas.microsoft.com/office/word/2010/wordprocessingInk" xmlns:wne="http://schemas.microsoft.com/office/word/2006/wordml" xmlns:wps="http://schemas.microsoft.com/office/word/2010/wordprocessingShape" mc:Ignorable="w14 w15 w16se w16cid wp14">
+<w:footnotes xmlns:wpc="http://schemas.microsoft.com/office/word/2010/wordprocessingCanvas" xmlns:cx="http://schemas.microsoft.com/office/drawing/2014/chartex" xmlns:cx1="http://schemas.microsoft.com/office/drawing/2015/9/8/chartex" xmlns:cx2="http://schemas.microsoft.com/office/drawing/2015/10/21/chartex" xmlns:cx3="http://schemas.microsoft.com/office/drawing/2016/5/9/chartex" xmlns:cx4="http://schemas.microsoft.com/office/drawing/2016/5/10/chartex" xmlns:cx5="http://schemas.microsoft.com/office/drawing/2016/5/11/chartex" xmlns:cx6="http://schemas.microsoft.com/office/drawing/2016/5/12/chartex" xmlns:cx7="http://schemas.microsoft.com/office/drawing/2016/5/13/chartex" xmlns:cx8="http://schemas.microsoft.com/office/drawing/2016/5/14/chartex" xmlns:mc="http://schemas.openxmlformats.org/markup-compatibility/2006" xmlns:aink="http://schemas.microsoft.com/office/drawing/2016/ink" xmlns:am3d="http://schemas.microsoft.com/office/drawing/2017/model3d" xmlns:o="urn:schemas-microsoft-com:office:office" xmlns:r="http://schemas.openxmlformats.org/officeDocument/2006/relationships" xmlns:m="http://schemas.openxmlformats.org/officeDocument/2006/math" xmlns:v="urn:schemas-microsoft-com:vml" xmlns:wp14="http://schemas.microsoft.com/office/word/2010/wordprocessingDrawing" xmlns:wp="http://schemas.openxmlformats.org/drawingml/2006/wordprocessingDrawing" xmlns:w10="urn:schemas-microsoft-com:office:word" xmlns:w="http://schemas.openxmlformats.org/wordprocessingml/2006/main" xmlns:w14="http://schemas.microsoft.com/office/word/2010/wordml" xmlns:w15="http://schemas.microsoft.com/office/word/2012/wordml" xmlns:w16cex="http://schemas.microsoft.com/office/word/2018/wordml/cex" xmlns:w16cid="http://schemas.microsoft.com/office/word/2016/wordml/cid" xmlns:w16="http://schemas.microsoft.com/office/word/2018/wordml" xmlns:w16se="http://schemas.microsoft.com/office/word/2015/wordml/symex" xmlns:wpg="http://schemas.microsoft.com/office/word/2010/wordprocessingGroup" xmlns:wpi="http://schemas.microsoft.com/office/word/2010/wordprocessingInk" xmlns:wne="http://schemas.microsoft.com/office/word/2006/wordml" xmlns:wps="http://schemas.microsoft.com/office/word/2010/wordprocessingShape" mc:Ignorable="w14 w15 w16se w16cid w16 w16cex wp14">
   <w:footnote w:type="separator" w:id="-1">
     <w:p>
       <w:pPr>
@@ -11945,7 +11951,7 @@
 </file>
 
 <file path=word/numbering.xml><?xml version="1.0" encoding="utf-8"?>
-<w:numbering xmlns:wpc="http://schemas.microsoft.com/office/word/2010/wordprocessingCanvas" xmlns:cx="http://schemas.microsoft.com/office/drawing/2014/chartex" xmlns:cx1="http://schemas.microsoft.com/office/drawing/2015/9/8/chartex" xmlns:cx2="http://schemas.microsoft.com/office/drawing/2015/10/21/chartex" xmlns:cx3="http://schemas.microsoft.com/office/drawing/2016/5/9/chartex" xmlns:cx4="http://schemas.microsoft.com/office/drawing/2016/5/10/chartex" xmlns:cx5="http://schemas.microsoft.com/office/drawing/2016/5/11/chartex" xmlns:cx6="http://schemas.microsoft.com/office/drawing/2016/5/12/chartex" xmlns:cx7="http://schemas.microsoft.com/office/drawing/2016/5/13/chartex" xmlns:cx8="http://schemas.microsoft.com/office/drawing/2016/5/14/chartex" xmlns:mc="http://schemas.openxmlformats.org/markup-compatibility/2006" xmlns:aink="http://schemas.microsoft.com/office/drawing/2016/ink" xmlns:am3d="http://schemas.microsoft.com/office/drawing/2017/model3d" xmlns:o="urn:schemas-microsoft-com:office:office" xmlns:r="http://schemas.openxmlformats.org/officeDocument/2006/relationships" xmlns:m="http://schemas.openxmlformats.org/officeDocument/2006/math" xmlns:v="urn:schemas-microsoft-com:vml" xmlns:wp14="http://schemas.microsoft.com/office/word/2010/wordprocessingDrawing" xmlns:wp="http://schemas.openxmlformats.org/drawingml/2006/wordprocessingDrawing" xmlns:w10="urn:schemas-microsoft-com:office:word" xmlns:w="http://schemas.openxmlformats.org/wordprocessingml/2006/main" xmlns:w14="http://schemas.microsoft.com/office/word/2010/wordml" xmlns:w15="http://schemas.microsoft.com/office/word/2012/wordml" xmlns:w16cid="http://schemas.microsoft.com/office/word/2016/wordml/cid" xmlns:w16se="http://schemas.microsoft.com/office/word/2015/wordml/symex" xmlns:wpg="http://schemas.microsoft.com/office/word/2010/wordprocessingGroup" xmlns:wpi="http://schemas.microsoft.com/office/word/2010/wordprocessingInk" xmlns:wne="http://schemas.microsoft.com/office/word/2006/wordml" xmlns:wps="http://schemas.microsoft.com/office/word/2010/wordprocessingShape" mc:Ignorable="w14 w15 w16se w16cid wp14">
+<w:numbering xmlns:wpc="http://schemas.microsoft.com/office/word/2010/wordprocessingCanvas" xmlns:cx="http://schemas.microsoft.com/office/drawing/2014/chartex" xmlns:cx1="http://schemas.microsoft.com/office/drawing/2015/9/8/chartex" xmlns:cx2="http://schemas.microsoft.com/office/drawing/2015/10/21/chartex" xmlns:cx3="http://schemas.microsoft.com/office/drawing/2016/5/9/chartex" xmlns:cx4="http://schemas.microsoft.com/office/drawing/2016/5/10/chartex" xmlns:cx5="http://schemas.microsoft.com/office/drawing/2016/5/11/chartex" xmlns:cx6="http://schemas.microsoft.com/office/drawing/2016/5/12/chartex" xmlns:cx7="http://schemas.microsoft.com/office/drawing/2016/5/13/chartex" xmlns:cx8="http://schemas.microsoft.com/office/drawing/2016/5/14/chartex" xmlns:mc="http://schemas.openxmlformats.org/markup-compatibility/2006" xmlns:aink="http://schemas.microsoft.com/office/drawing/2016/ink" xmlns:am3d="http://schemas.microsoft.com/office/drawing/2017/model3d" xmlns:o="urn:schemas-microsoft-com:office:office" xmlns:r="http://schemas.openxmlformats.org/officeDocument/2006/relationships" xmlns:m="http://schemas.openxmlformats.org/officeDocument/2006/math" xmlns:v="urn:schemas-microsoft-com:vml" xmlns:wp14="http://schemas.microsoft.com/office/word/2010/wordprocessingDrawing" xmlns:wp="http://schemas.openxmlformats.org/drawingml/2006/wordprocessingDrawing" xmlns:w10="urn:schemas-microsoft-com:office:word" xmlns:w="http://schemas.openxmlformats.org/wordprocessingml/2006/main" xmlns:w14="http://schemas.microsoft.com/office/word/2010/wordml" xmlns:w15="http://schemas.microsoft.com/office/word/2012/wordml" xmlns:w16cex="http://schemas.microsoft.com/office/word/2018/wordml/cex" xmlns:w16cid="http://schemas.microsoft.com/office/word/2016/wordml/cid" xmlns:w16="http://schemas.microsoft.com/office/word/2018/wordml" xmlns:w16se="http://schemas.microsoft.com/office/word/2015/wordml/symex" xmlns:wpg="http://schemas.microsoft.com/office/word/2010/wordprocessingGroup" xmlns:wpi="http://schemas.microsoft.com/office/word/2010/wordprocessingInk" xmlns:wne="http://schemas.microsoft.com/office/word/2006/wordml" xmlns:wps="http://schemas.microsoft.com/office/word/2010/wordprocessingShape" mc:Ignorable="w14 w15 w16se w16cid w16 w16cex wp14">
   <w:abstractNum w:abstractNumId="0" w15:restartNumberingAfterBreak="0">
     <w:nsid w:val="018A3A85"/>
     <w:multiLevelType w:val="hybridMultilevel"/>
@@ -12666,7 +12672,7 @@
 </file>
 
 <file path=word/styles.xml><?xml version="1.0" encoding="utf-8"?>
-<w:styles xmlns:mc="http://schemas.openxmlformats.org/markup-compatibility/2006" xmlns:r="http://schemas.openxmlformats.org/officeDocument/2006/relationships" xmlns:w="http://schemas.openxmlformats.org/wordprocessingml/2006/main" xmlns:w14="http://schemas.microsoft.com/office/word/2010/wordml" xmlns:w15="http://schemas.microsoft.com/office/word/2012/wordml" xmlns:w16cid="http://schemas.microsoft.com/office/word/2016/wordml/cid" xmlns:w16se="http://schemas.microsoft.com/office/word/2015/wordml/symex" mc:Ignorable="w14 w15 w16se w16cid">
+<w:styles xmlns:mc="http://schemas.openxmlformats.org/markup-compatibility/2006" xmlns:r="http://schemas.openxmlformats.org/officeDocument/2006/relationships" xmlns:w="http://schemas.openxmlformats.org/wordprocessingml/2006/main" xmlns:w14="http://schemas.microsoft.com/office/word/2010/wordml" xmlns:w15="http://schemas.microsoft.com/office/word/2012/wordml" xmlns:w16cex="http://schemas.microsoft.com/office/word/2018/wordml/cex" xmlns:w16cid="http://schemas.microsoft.com/office/word/2016/wordml/cid" xmlns:w16="http://schemas.microsoft.com/office/word/2018/wordml" xmlns:w16se="http://schemas.microsoft.com/office/word/2015/wordml/symex" mc:Ignorable="w14 w15 w16se w16cid w16 w16cex">
   <w:docDefaults>
     <w:rPrDefault>
       <w:rPr>

</xml_diff>

<commit_message>
Aggiornamento struttura DB e relativi entità e dao
Aggiornato il DB con nuova gestione di Organizzatore e Creatore in Meeting e Project Mangaer. Corretti class diagram, documentazione, entità java e dao
</commit_message>
<xml_diff>
--- a/Documentazione/BD/Documentazione Finale.docx
+++ b/Documentazione/BD/Documentazione Finale.docx
@@ -1790,21 +1790,7 @@
                 <w:rStyle w:val="Collegamentoipertestuale"/>
                 <w:noProof/>
               </w:rPr>
-              <w:t>2.4.6 Class Dia</w:t>
-            </w:r>
-            <w:r>
-              <w:rPr>
-                <w:rStyle w:val="Collegamentoipertestuale"/>
-                <w:noProof/>
-              </w:rPr>
-              <w:t>g</w:t>
-            </w:r>
-            <w:r>
-              <w:rPr>
-                <w:rStyle w:val="Collegamentoipertestuale"/>
-                <w:noProof/>
-              </w:rPr>
-              <w:t>ram ristrutturato</w:t>
+              <w:t>2.4.6 Class Diagram ristrutturato</w:t>
             </w:r>
             <w:r>
               <w:rPr>
@@ -3867,20 +3853,18 @@
         <w:t xml:space="preserve"> usata per i meeting telematici. Non abbiamo specificato un altro attributo per tracciare anche le sale riunioni occupate dai meeting fisici, perché per una migliore gestione di tali informazioni abbiamo preferito introdurre una classe a parte per esse.</w:t>
       </w:r>
       <w:r>
-        <w:t xml:space="preserve"> Dato che vogliamo autorizzare la modifica dei meeting già creati solo ai rispettivi organizzatori </w:t>
-      </w:r>
-      <w:r>
-        <w:rPr>
-          <w:i/>
-          <w:iCs/>
-        </w:rPr>
-        <w:t>(Organizzatore)</w:t>
-      </w:r>
-      <w:r>
-        <w:t>, intendiamo tenere traccia anche di questi ultimi con un ulteriore attributo.</w:t>
-      </w:r>
-      <w:r>
-        <w:t xml:space="preserve"> Infine per individuare le singole istanze dei meeting abbiamo preferito introdurre un attributo ulteriore “artificiale” che funga da indice identificativo del meeting </w:t>
+        <w:t xml:space="preserve"> </w:t>
+      </w:r>
+      <w:r>
+        <w:t xml:space="preserve">Infine per individuare le singole istanze </w:t>
+      </w:r>
+      <w:proofErr w:type="gramStart"/>
+      <w:r>
+        <w:t>dei meeting</w:t>
+      </w:r>
+      <w:proofErr w:type="gramEnd"/>
+      <w:r>
+        <w:t xml:space="preserve"> abbiamo preferito introdurre un attributo ulteriore “artificiale” che funga da indice identificativo del meeting </w:t>
       </w:r>
       <w:r>
         <w:rPr>
@@ -4074,18 +4058,6 @@
                               <w:t>(eventuale piattaforma su cui avviene il meeting telematico)</w:t>
                             </w:r>
                           </w:p>
-                          <w:p>
-                            <w:r>
-                              <w:rPr>
-                                <w:b/>
-                                <w:bCs/>
-                              </w:rPr>
-                              <w:t xml:space="preserve">Organizzatore </w:t>
-                            </w:r>
-                            <w:r>
-                              <w:t>(creatore del meeting nel sistema)</w:t>
-                            </w:r>
-                          </w:p>
                         </w:txbxContent>
                       </wps:txbx>
                       <wps:bodyPr rot="0" vert="horz" wrap="square" lIns="91440" tIns="45720" rIns="91440" bIns="45720" anchor="t" anchorCtr="0">
@@ -4220,18 +4192,6 @@
                         <w:t>(eventuale piattaforma su cui avviene il meeting telematico)</w:t>
                       </w:r>
                     </w:p>
-                    <w:p>
-                      <w:r>
-                        <w:rPr>
-                          <w:b/>
-                          <w:bCs/>
-                        </w:rPr>
-                        <w:t xml:space="preserve">Organizzatore </w:t>
-                      </w:r>
-                      <w:r>
-                        <w:t>(creatore del meeting nel sistema)</w:t>
-                      </w:r>
-                    </w:p>
                   </w:txbxContent>
                 </v:textbox>
                 <w10:anchorlock/>
@@ -4296,7 +4256,16 @@
         <w:t>)</w:t>
       </w:r>
       <w:r>
-        <w:t xml:space="preserve">. Una sala riunione ha in genere una capienza limitata </w:t>
+        <w:t xml:space="preserve">. Una sala </w:t>
+      </w:r>
+      <w:r>
+        <w:rPr>
+          <w:u w:val="single"/>
+        </w:rPr>
+        <w:t>riunione</w:t>
+      </w:r>
+      <w:r>
+        <w:t xml:space="preserve"> ha in genere una capienza limitata </w:t>
       </w:r>
       <w:r>
         <w:rPr>
@@ -4587,57 +4556,57 @@
     </w:p>
     <w:p>
       <w:r>
+        <w:t xml:space="preserve">Una skill è chiaramente definita da un nome breve </w:t>
+      </w:r>
+      <w:r>
+        <w:rPr>
+          <w:i/>
+          <w:iCs/>
+        </w:rPr>
+        <w:t>(</w:t>
+      </w:r>
+      <w:proofErr w:type="spellStart"/>
+      <w:r>
+        <w:rPr>
+          <w:i/>
+          <w:iCs/>
+        </w:rPr>
+        <w:t>NomeSkill</w:t>
+      </w:r>
+      <w:proofErr w:type="spellEnd"/>
+      <w:r>
+        <w:rPr>
+          <w:i/>
+          <w:iCs/>
+        </w:rPr>
+        <w:t>)</w:t>
+      </w:r>
+      <w:r>
+        <w:t xml:space="preserve"> e da un identificativo (</w:t>
+      </w:r>
+      <w:proofErr w:type="spellStart"/>
+      <w:r>
+        <w:rPr>
+          <w:i/>
+          <w:iCs/>
+        </w:rPr>
+        <w:t>IDSkill</w:t>
+      </w:r>
+      <w:proofErr w:type="spellEnd"/>
+      <w:r>
+        <w:rPr>
+          <w:i/>
+          <w:iCs/>
+        </w:rPr>
+        <w:t>)</w:t>
+      </w:r>
+      <w:r>
+        <w:t xml:space="preserve"> che ci permetta di distinguere univocamente le istanze di ciascuna di esse.</w:t>
+      </w:r>
+    </w:p>
+    <w:p>
+      <w:r>
         <w:lastRenderedPageBreak/>
-        <w:t xml:space="preserve">Una skill è chiaramente definita da un nome breve </w:t>
-      </w:r>
-      <w:r>
-        <w:rPr>
-          <w:i/>
-          <w:iCs/>
-        </w:rPr>
-        <w:t>(</w:t>
-      </w:r>
-      <w:proofErr w:type="spellStart"/>
-      <w:r>
-        <w:rPr>
-          <w:i/>
-          <w:iCs/>
-        </w:rPr>
-        <w:t>NomeSkill</w:t>
-      </w:r>
-      <w:proofErr w:type="spellEnd"/>
-      <w:r>
-        <w:rPr>
-          <w:i/>
-          <w:iCs/>
-        </w:rPr>
-        <w:t>)</w:t>
-      </w:r>
-      <w:r>
-        <w:t xml:space="preserve"> e da un identificativo (</w:t>
-      </w:r>
-      <w:proofErr w:type="spellStart"/>
-      <w:r>
-        <w:rPr>
-          <w:i/>
-          <w:iCs/>
-        </w:rPr>
-        <w:t>IDSkill</w:t>
-      </w:r>
-      <w:proofErr w:type="spellEnd"/>
-      <w:r>
-        <w:rPr>
-          <w:i/>
-          <w:iCs/>
-        </w:rPr>
-        <w:t>)</w:t>
-      </w:r>
-      <w:r>
-        <w:t xml:space="preserve"> che ci permetta di distinguere univocamente le istanze di ciascuna di esse.</w:t>
-      </w:r>
-    </w:p>
-    <w:p>
-      <w:r>
         <w:t>In conclusione possiamo riassumere la classe Skill come segue:</w:t>
       </w:r>
     </w:p>
@@ -4896,7 +4865,13 @@
     </w:p>
     <w:p>
       <w:r>
-        <w:t xml:space="preserve">Dato che un’azienda può avere anche dipendenti temporaneamente inattivi, ovvero che non partecipano ad alcun progetto, il numero minimo di partecipanti ad un progetto è 0. Ovviamente un progetto può prevedere (anzi di norma ci si aspetta sia così) più dipendenti, quindi non è previsto un tetto massimo di dipendenti partecipanti ad un progetto. </w:t>
+        <w:t xml:space="preserve">Dato che un’azienda può avere anche dipendenti temporaneamente inattivi, ovvero che non partecipano ad alcun progetto, il numero minimo di </w:t>
+      </w:r>
+      <w:r>
+        <w:t>progetti a cui un dipendente partecipa è 0</w:t>
+      </w:r>
+      <w:r>
+        <w:t xml:space="preserve">. Ovviamente un progetto può prevedere (anzi di norma ci si aspetta sia così) più dipendenti, quindi non è previsto un tetto massimo di dipendenti partecipanti ad un progetto. </w:t>
       </w:r>
     </w:p>
     <w:p>
@@ -5048,24 +5023,33 @@
     </w:p>
     <w:p>
       <w:r>
+        <w:t xml:space="preserve">Data l’istanza di uno specifico meeting, è richiesto che almeno un dipendente sia presente </w:t>
+      </w:r>
+      <w:proofErr w:type="spellStart"/>
+      <w:r>
+        <w:t>affinchè</w:t>
+      </w:r>
+      <w:proofErr w:type="spellEnd"/>
+      <w:r>
+        <w:t xml:space="preserve"> il meeting abbia motivo di essere organizzato</w:t>
+      </w:r>
+      <w:r>
+        <w:t xml:space="preserve">, ad esempio il suo organizzatore. Di conseguenza il numero </w:t>
+      </w:r>
+      <w:r>
         <w:lastRenderedPageBreak/>
-        <w:t xml:space="preserve">Data l’istanza di uno specifico meeting, è richiesto che almeno un dipendente sia presente </w:t>
-      </w:r>
-      <w:proofErr w:type="spellStart"/>
-      <w:r>
-        <w:t>affinchè</w:t>
-      </w:r>
-      <w:proofErr w:type="spellEnd"/>
-      <w:r>
-        <w:t xml:space="preserve"> il meeting abbia motivo di essere organizzato</w:t>
-      </w:r>
-      <w:r>
-        <w:t>, ad esempio il suo organizzatore. Di conseguenza il numero minimo di dipendenti inclusi in un meeting deve essere 1. Siccome poi non c’è un limite al numero di dipendenti che possono essere inclusi nel meeting (se non per ulteriori vincoli esterni dettati dalla capienza di un’eventuale sala riunione), il tetto massimo di dipendenti inclusi nel meeting non è specificato.</w:t>
-      </w:r>
-    </w:p>
-    <w:p>
-      <w:r>
-        <w:t xml:space="preserve">Data invece l’istanza di uno specifico dipendente, questo può presumibilmente sia non essere presente in alcun meeting sia essere richiesto in più meeting esistenti. Anche qui quindi il numero minimo di </w:t>
+        <w:t>minimo di dipendenti inclusi in un meeting deve essere 1. Siccome poi non c’è un limite al numero di dipendenti che possono essere inclusi nel meeting (se non per ulteriori vincoli esterni dettati dalla capienza di un’eventuale sala riunione), il tetto massimo di dipendenti inclusi nel meeting non è specificato.</w:t>
+      </w:r>
+    </w:p>
+    <w:p>
+      <w:r>
+        <w:t xml:space="preserve">Data invece l’istanza di uno specifico dipendente, questo può presumibilmente sia non essere presente in alcun meeting sia essere richiesto in più meeting esistenti. </w:t>
+      </w:r>
+      <w:r>
+        <w:t xml:space="preserve">Quindi </w:t>
+      </w:r>
+      <w:r>
+        <w:t xml:space="preserve">il numero minimo di </w:t>
       </w:r>
       <w:proofErr w:type="gramStart"/>
       <w:r>
@@ -5096,7 +5080,7 @@
         <w:t>Frequenza</w:t>
       </w:r>
       <w:r>
-        <w:t xml:space="preserve"> con unico attributo un </w:t>
+        <w:t xml:space="preserve"> con un attributo </w:t>
       </w:r>
       <w:proofErr w:type="spellStart"/>
       <w:r>
@@ -5108,60 +5092,96 @@
       </w:r>
     </w:p>
     <w:p>
-      <w:r>
-        <w:t xml:space="preserve">In conclusione anche questo associazione Presenza risulta un’associazione </w:t>
-      </w:r>
-      <w:r>
-        <w:rPr>
-          <w:i/>
-          <w:iCs/>
-        </w:rPr>
-        <w:t>molti-a-molti</w:t>
-      </w:r>
-      <w:r>
-        <w:t>.</w:t>
-      </w:r>
-    </w:p>
-    <w:p/>
-    <w:p>
-      <w:pPr>
-        <w:pStyle w:val="Titolo3"/>
-      </w:pPr>
-      <w:bookmarkStart w:id="12" w:name="_Toc59445791"/>
-      <w:r>
-        <w:t>2.2.3 Associazione Progetto-Meeting</w:t>
-      </w:r>
-      <w:bookmarkEnd w:id="12"/>
-    </w:p>
-    <w:p>
-      <w:r>
-        <w:t xml:space="preserve">Ogni meeting viene chiaramente organizzato allo scopo di discutere di uno specifico progetto. Di conseguenza risulta evidente la necessità di definire un’associazione anche tra le classi </w:t>
+      <w:pPr>
+        <w:rPr>
+          <w:u w:val="single"/>
+        </w:rPr>
+      </w:pPr>
+      <w:r>
+        <w:t xml:space="preserve">Invece per tenere traccia del dipendente che ha organizzato </w:t>
+      </w:r>
+      <w:proofErr w:type="gramStart"/>
+      <w:r>
+        <w:t>il meeting</w:t>
+      </w:r>
+      <w:proofErr w:type="gramEnd"/>
+      <w:r>
+        <w:t xml:space="preserve"> la classe d’associazione </w:t>
       </w:r>
       <w:r>
         <w:rPr>
           <w:b/>
           <w:bCs/>
         </w:rPr>
-        <w:t xml:space="preserve">Progetto </w:t>
-      </w:r>
-      <w:r>
-        <w:t xml:space="preserve">e </w:t>
+        <w:t xml:space="preserve">Frequenza </w:t>
+      </w:r>
+      <w:r>
+        <w:t xml:space="preserve">ha un altro attributo </w:t>
+      </w:r>
+      <w:proofErr w:type="spellStart"/>
+      <w:r>
+        <w:t>boolean</w:t>
+      </w:r>
+      <w:proofErr w:type="spellEnd"/>
+      <w:r>
+        <w:t xml:space="preserve"> che sarà vero se il dipendente partecipante al meeting è l’organizzatore oppure falso se è un semplice invitato.</w:t>
+      </w:r>
+    </w:p>
+    <w:p>
+      <w:r>
+        <w:t xml:space="preserve">In conclusione anche questo associazione Presenza risulta un’associazione </w:t>
+      </w:r>
+      <w:r>
+        <w:rPr>
+          <w:i/>
+          <w:iCs/>
+        </w:rPr>
+        <w:t>molti-a-molti</w:t>
+      </w:r>
+      <w:r>
+        <w:t>.</w:t>
+      </w:r>
+    </w:p>
+    <w:p/>
+    <w:p>
+      <w:pPr>
+        <w:pStyle w:val="Titolo3"/>
+      </w:pPr>
+      <w:bookmarkStart w:id="12" w:name="_Toc59445791"/>
+      <w:r>
+        <w:t>2.2.3 Associazione Progetto-Meeting</w:t>
+      </w:r>
+      <w:bookmarkEnd w:id="12"/>
+    </w:p>
+    <w:p>
+      <w:r>
+        <w:t xml:space="preserve">Ogni meeting viene chiaramente organizzato allo scopo di discutere di uno specifico progetto. Di conseguenza risulta evidente la necessità di definire un’associazione anche tra le classi </w:t>
       </w:r>
       <w:r>
         <w:rPr>
           <w:b/>
           <w:bCs/>
         </w:rPr>
-        <w:t>Meeting</w:t>
-      </w:r>
-      <w:r>
-        <w:t xml:space="preserve">. Questa associazione la chiameremo </w:t>
+        <w:t xml:space="preserve">Progetto </w:t>
+      </w:r>
+      <w:r>
+        <w:t xml:space="preserve">e </w:t>
       </w:r>
       <w:r>
         <w:rPr>
           <w:b/>
           <w:bCs/>
         </w:rPr>
+        <w:t>Meeting</w:t>
+      </w:r>
+      <w:r>
+        <w:t xml:space="preserve">. Questa associazione la chiameremo </w:t>
+      </w:r>
+      <w:r>
+        <w:rPr>
+          <w:b/>
+          <w:bCs/>
+        </w:rPr>
         <w:t>Discussione</w:t>
       </w:r>
       <w:r>
@@ -5321,7 +5341,6 @@
       </w:pPr>
       <w:bookmarkStart w:id="14" w:name="_Toc59445793"/>
       <w:r>
-        <w:lastRenderedPageBreak/>
         <w:t>2.2.5 Associazione Dipendente-Skill</w:t>
       </w:r>
       <w:bookmarkEnd w:id="14"/>
@@ -5454,10 +5473,10 @@
           <w:noProof/>
         </w:rPr>
         <w:drawing>
-          <wp:inline distT="0" distB="0" distL="0" distR="0" wp14:anchorId="3A43F406" wp14:editId="38435ACB">
+          <wp:inline distT="0" distB="0" distL="0" distR="0" wp14:anchorId="407C6BF2" wp14:editId="4AD87C4B">
             <wp:extent cx="6120130" cy="3777615"/>
             <wp:effectExtent l="0" t="0" r="0" b="0"/>
-            <wp:docPr id="7" name="Immagine 7"/>
+            <wp:docPr id="1" name="Immagine 1"/>
             <wp:cNvGraphicFramePr>
               <a:graphicFrameLocks xmlns:a="http://schemas.openxmlformats.org/drawingml/2006/main" noChangeAspect="1"/>
             </wp:cNvGraphicFramePr>
@@ -5465,7 +5484,7 @@
               <a:graphicData uri="http://schemas.openxmlformats.org/drawingml/2006/picture">
                 <pic:pic xmlns:pic="http://schemas.openxmlformats.org/drawingml/2006/picture">
                   <pic:nvPicPr>
-                    <pic:cNvPr id="7" name="Immagine 7"/>
+                    <pic:cNvPr id="1" name="Immagine 1"/>
                     <pic:cNvPicPr/>
                   </pic:nvPicPr>
                   <pic:blipFill>
@@ -5522,11 +5541,20 @@
       </w:r>
       <w:proofErr w:type="spellEnd"/>
       <w:r>
-        <w:t xml:space="preserve"> risultato dalle prime osservazioni per renderlo compatibile con le restrizioni del modello di dati relazionale, che sarà quello adottato in questo caso per la creazione della base di dati. Dovremo evitare inutili ridondanze di informazioni tra associazioni e attributi di classe, cercare di definire chiavi primarie semplici e chiare per rendere più efficiente la base e la sua interrogazione, dovremo gestire eventuali attributi a valori multipli </w:t>
+        <w:t xml:space="preserve"> risultato dalle prime osservazioni per renderlo compatibile con le restrizioni del modello di dati relazionale, che sarà quello adottato in questo caso per la </w:t>
+      </w:r>
+      <w:r>
+        <w:rPr>
+          <w:u w:val="single"/>
+        </w:rPr>
+        <w:t>creazione</w:t>
+      </w:r>
+      <w:r>
+        <w:t xml:space="preserve"> della base di dati. Dovremo evitare inutili ridondanze di informazioni tra associazioni e attributi di classe, cercare di definire chiavi primarie semplici e chiare per </w:t>
       </w:r>
       <w:r>
         <w:lastRenderedPageBreak/>
-        <w:t>che non sono previsti nello schema relazionale</w:t>
+        <w:t>rendere più efficiente la base e la sua interrogazione, dovremo gestire eventuali attributi a valori multipli che non sono previsti nello schema relazionale</w:t>
       </w:r>
       <w:r>
         <w:t>, dovremo eliminare qualsiasi specializzazione e definire un modo di memorizzazione dei dati strutturati.</w:t>
@@ -6464,10 +6492,10 @@
           <w:noProof/>
         </w:rPr>
         <w:drawing>
-          <wp:inline distT="0" distB="0" distL="0" distR="0" wp14:anchorId="2E630F5B" wp14:editId="635FD300">
+          <wp:inline distT="0" distB="0" distL="0" distR="0" wp14:anchorId="030B33CB" wp14:editId="4D7051BD">
             <wp:extent cx="6120130" cy="3865880"/>
             <wp:effectExtent l="0" t="0" r="0" b="1270"/>
-            <wp:docPr id="8" name="Immagine 8"/>
+            <wp:docPr id="6" name="Immagine 6"/>
             <wp:cNvGraphicFramePr>
               <a:graphicFrameLocks xmlns:a="http://schemas.openxmlformats.org/drawingml/2006/main" noChangeAspect="1"/>
             </wp:cNvGraphicFramePr>
@@ -6475,7 +6503,7 @@
               <a:graphicData uri="http://schemas.openxmlformats.org/drawingml/2006/picture">
                 <pic:pic xmlns:pic="http://schemas.openxmlformats.org/drawingml/2006/picture">
                   <pic:nvPicPr>
-                    <pic:cNvPr id="8" name="Immagine 8"/>
+                    <pic:cNvPr id="6" name="Immagine 6"/>
                     <pic:cNvPicPr/>
                   </pic:nvPicPr>
                   <pic:blipFill>
@@ -6522,6 +6550,11 @@
       <w:bookmarkEnd w:id="25"/>
     </w:p>
     <w:p>
+      <w:pPr>
+        <w:rPr>
+          <w:u w:val="single"/>
+        </w:rPr>
+      </w:pPr>
       <w:r>
         <w:t xml:space="preserve">Una volta stabilito che questo è il class </w:t>
       </w:r>
@@ -7935,16 +7968,71 @@
               <w:t>eventuale piattaforma digitale dove è tenuta la videoconferenza.</w:t>
             </w:r>
           </w:p>
+        </w:tc>
+      </w:tr>
+      <w:tr>
+        <w:tc>
+          <w:tcPr>
+            <w:tcW w:w="1822" w:type="dxa"/>
+            <w:vAlign w:val="center"/>
+          </w:tcPr>
+          <w:p>
+            <w:pPr>
+              <w:jc w:val="center"/>
+              <w:rPr>
+                <w:b/>
+                <w:bCs/>
+              </w:rPr>
+            </w:pPr>
+            <w:proofErr w:type="spellStart"/>
+            <w:r>
+              <w:rPr>
+                <w:b/>
+                <w:bCs/>
+              </w:rPr>
+              <w:t>SalaRiunione</w:t>
+            </w:r>
+            <w:proofErr w:type="spellEnd"/>
+          </w:p>
+        </w:tc>
+        <w:tc>
+          <w:tcPr>
+            <w:tcW w:w="2473" w:type="dxa"/>
+            <w:vAlign w:val="center"/>
+          </w:tcPr>
           <w:p>
             <w:pPr>
               <w:jc w:val="center"/>
             </w:pPr>
             <w:r>
-              <w:rPr>
-                <w:b/>
-                <w:bCs/>
-              </w:rPr>
-              <w:t xml:space="preserve">Organizzatore </w:t>
+              <w:t>Descrittore delle sale riunioni a disposizione in azienda.</w:t>
+            </w:r>
+          </w:p>
+        </w:tc>
+        <w:tc>
+          <w:tcPr>
+            <w:tcW w:w="5333" w:type="dxa"/>
+            <w:vAlign w:val="center"/>
+          </w:tcPr>
+          <w:p>
+            <w:pPr>
+              <w:jc w:val="center"/>
+            </w:pPr>
+            <w:proofErr w:type="spellStart"/>
+            <w:r>
+              <w:rPr>
+                <w:b/>
+                <w:bCs/>
+              </w:rPr>
+              <w:t>CodSala</w:t>
+            </w:r>
+            <w:proofErr w:type="spellEnd"/>
+            <w:r>
+              <w:rPr>
+                <w:b/>
+                <w:bCs/>
+              </w:rPr>
+              <w:t xml:space="preserve"> </w:t>
             </w:r>
             <w:r>
               <w:rPr>
@@ -7970,7 +8058,121 @@
               <w:t xml:space="preserve">) </w:t>
             </w:r>
             <w:r>
-              <w:t>codice fiscale dell’organizzatore del meeting.</w:t>
+              <w:t>sigla identificativa della sala.</w:t>
+            </w:r>
+          </w:p>
+          <w:p>
+            <w:pPr>
+              <w:jc w:val="center"/>
+            </w:pPr>
+            <w:r>
+              <w:rPr>
+                <w:b/>
+                <w:bCs/>
+              </w:rPr>
+              <w:t xml:space="preserve">Capienza </w:t>
+            </w:r>
+            <w:r>
+              <w:rPr>
+                <w:i/>
+                <w:iCs/>
+              </w:rPr>
+              <w:t>(</w:t>
+            </w:r>
+            <w:proofErr w:type="spellStart"/>
+            <w:r>
+              <w:rPr>
+                <w:i/>
+                <w:iCs/>
+              </w:rPr>
+              <w:t>int</w:t>
+            </w:r>
+            <w:proofErr w:type="spellEnd"/>
+            <w:r>
+              <w:rPr>
+                <w:i/>
+                <w:iCs/>
+              </w:rPr>
+              <w:t xml:space="preserve">) </w:t>
+            </w:r>
+            <w:r>
+              <w:t>numero di posti disponibili in sala.</w:t>
+            </w:r>
+          </w:p>
+          <w:p>
+            <w:pPr>
+              <w:jc w:val="center"/>
+            </w:pPr>
+            <w:r>
+              <w:rPr>
+                <w:b/>
+                <w:bCs/>
+              </w:rPr>
+              <w:t xml:space="preserve">Indirizzo </w:t>
+            </w:r>
+            <w:r>
+              <w:rPr>
+                <w:i/>
+                <w:iCs/>
+              </w:rPr>
+              <w:t>(</w:t>
+            </w:r>
+            <w:proofErr w:type="spellStart"/>
+            <w:r>
+              <w:rPr>
+                <w:i/>
+                <w:iCs/>
+              </w:rPr>
+              <w:t>varchar</w:t>
+            </w:r>
+            <w:proofErr w:type="spellEnd"/>
+            <w:r>
+              <w:rPr>
+                <w:i/>
+                <w:iCs/>
+              </w:rPr>
+              <w:t xml:space="preserve">) </w:t>
+            </w:r>
+            <w:r>
+              <w:t>indirizzo dell’edificio in cui si trova la sala.</w:t>
+            </w:r>
+          </w:p>
+          <w:p>
+            <w:pPr>
+              <w:jc w:val="center"/>
+            </w:pPr>
+            <w:r>
+              <w:rPr>
+                <w:b/>
+                <w:bCs/>
+              </w:rPr>
+              <w:t xml:space="preserve">Piano </w:t>
+            </w:r>
+            <w:r>
+              <w:rPr>
+                <w:i/>
+                <w:iCs/>
+              </w:rPr>
+              <w:t>(</w:t>
+            </w:r>
+            <w:proofErr w:type="spellStart"/>
+            <w:r>
+              <w:rPr>
+                <w:i/>
+                <w:iCs/>
+              </w:rPr>
+              <w:t>int</w:t>
+            </w:r>
+            <w:proofErr w:type="spellEnd"/>
+            <w:r>
+              <w:rPr>
+                <w:i/>
+                <w:iCs/>
+              </w:rPr>
+              <w:t xml:space="preserve">) </w:t>
+            </w:r>
+            <w:r>
+              <w:t>piano in cui si trova la sala riunioni.</w:t>
             </w:r>
           </w:p>
         </w:tc>
@@ -7995,7 +8197,7 @@
                 <w:b/>
                 <w:bCs/>
               </w:rPr>
-              <w:t>SalaRiunione</w:t>
+              <w:t>AmbitoProgetto</w:t>
             </w:r>
             <w:proofErr w:type="spellEnd"/>
           </w:p>
@@ -8010,7 +8212,7 @@
               <w:jc w:val="center"/>
             </w:pPr>
             <w:r>
-              <w:t>Descrittore delle sale riunioni a disposizione in azienda.</w:t>
+              <w:t>Descrittore degli ambiti di applicazione dei progetti aziendali.</w:t>
             </w:r>
           </w:p>
         </w:tc>
@@ -8029,7 +8231,7 @@
                 <w:b/>
                 <w:bCs/>
               </w:rPr>
-              <w:t>CodSala</w:t>
+              <w:t>IDAmbito</w:t>
             </w:r>
             <w:proofErr w:type="spellEnd"/>
             <w:r>
@@ -8052,7 +8254,7 @@
                 <w:i/>
                 <w:iCs/>
               </w:rPr>
-              <w:t>char</w:t>
+              <w:t>int</w:t>
             </w:r>
             <w:proofErr w:type="spellEnd"/>
             <w:r>
@@ -8063,19 +8265,24 @@
               <w:t xml:space="preserve">) </w:t>
             </w:r>
             <w:r>
-              <w:t>sigla identificativa della sala.</w:t>
+              <w:t>identificativo dell’ambito.</w:t>
             </w:r>
           </w:p>
           <w:p>
             <w:pPr>
               <w:jc w:val="center"/>
             </w:pPr>
-            <w:r>
-              <w:rPr>
-                <w:b/>
-                <w:bCs/>
-              </w:rPr>
-              <w:t xml:space="preserve">Capienza </w:t>
+            <w:proofErr w:type="spellStart"/>
+            <w:r>
+              <w:rPr>
+                <w:b/>
+                <w:bCs/>
+              </w:rPr>
+              <w:t>NomeAmbito</w:t>
+            </w:r>
+            <w:proofErr w:type="spellEnd"/>
+            <w:r>
+              <w:t xml:space="preserve"> </w:t>
             </w:r>
             <w:r>
               <w:rPr>
@@ -8090,7 +8297,7 @@
                 <w:i/>
                 <w:iCs/>
               </w:rPr>
-              <w:t>int</w:t>
+              <w:t>varchar</w:t>
             </w:r>
             <w:proofErr w:type="spellEnd"/>
             <w:r>
@@ -8101,83 +8308,7 @@
               <w:t xml:space="preserve">) </w:t>
             </w:r>
             <w:r>
-              <w:t>numero di posti disponibili in sala.</w:t>
-            </w:r>
-          </w:p>
-          <w:p>
-            <w:pPr>
-              <w:jc w:val="center"/>
-            </w:pPr>
-            <w:r>
-              <w:rPr>
-                <w:b/>
-                <w:bCs/>
-              </w:rPr>
-              <w:t xml:space="preserve">Indirizzo </w:t>
-            </w:r>
-            <w:r>
-              <w:rPr>
-                <w:i/>
-                <w:iCs/>
-              </w:rPr>
-              <w:t>(</w:t>
-            </w:r>
-            <w:proofErr w:type="spellStart"/>
-            <w:r>
-              <w:rPr>
-                <w:i/>
-                <w:iCs/>
-              </w:rPr>
-              <w:t>varchar</w:t>
-            </w:r>
-            <w:proofErr w:type="spellEnd"/>
-            <w:r>
-              <w:rPr>
-                <w:i/>
-                <w:iCs/>
-              </w:rPr>
-              <w:t xml:space="preserve">) </w:t>
-            </w:r>
-            <w:r>
-              <w:t>indirizzo dell’edificio in cui si trova la sala.</w:t>
-            </w:r>
-          </w:p>
-          <w:p>
-            <w:pPr>
-              <w:jc w:val="center"/>
-            </w:pPr>
-            <w:r>
-              <w:rPr>
-                <w:b/>
-                <w:bCs/>
-              </w:rPr>
-              <w:t xml:space="preserve">Piano </w:t>
-            </w:r>
-            <w:r>
-              <w:rPr>
-                <w:i/>
-                <w:iCs/>
-              </w:rPr>
-              <w:t>(</w:t>
-            </w:r>
-            <w:proofErr w:type="spellStart"/>
-            <w:r>
-              <w:rPr>
-                <w:i/>
-                <w:iCs/>
-              </w:rPr>
-              <w:t>int</w:t>
-            </w:r>
-            <w:proofErr w:type="spellEnd"/>
-            <w:r>
-              <w:rPr>
-                <w:i/>
-                <w:iCs/>
-              </w:rPr>
-              <w:t xml:space="preserve">) </w:t>
-            </w:r>
-            <w:r>
-              <w:t>piano in cui si trova la sala riunioni.</w:t>
+              <w:t>nome dell’ambito.</w:t>
             </w:r>
           </w:p>
         </w:tc>
@@ -8202,7 +8333,7 @@
                 <w:b/>
                 <w:bCs/>
               </w:rPr>
-              <w:t>AmbitoProgetto</w:t>
+              <w:t>LuogoNascita</w:t>
             </w:r>
             <w:proofErr w:type="spellEnd"/>
           </w:p>
@@ -8217,7 +8348,13 @@
               <w:jc w:val="center"/>
             </w:pPr>
             <w:r>
-              <w:t>Descrittore degli ambiti di applicazione dei progetti aziendali.</w:t>
+              <w:t xml:space="preserve">Descrittore </w:t>
+            </w:r>
+            <w:r>
+              <w:t>del luogo di nascita dei dipendenti</w:t>
+            </w:r>
+            <w:r>
+              <w:t>.</w:t>
             </w:r>
           </w:p>
         </w:tc>
@@ -8236,14 +8373,10 @@
                 <w:b/>
                 <w:bCs/>
               </w:rPr>
-              <w:t>IDAmbito</w:t>
+              <w:t>CodComune</w:t>
             </w:r>
             <w:proofErr w:type="spellEnd"/>
             <w:r>
-              <w:rPr>
-                <w:b/>
-                <w:bCs/>
-              </w:rPr>
               <w:t xml:space="preserve"> </w:t>
             </w:r>
             <w:r>
@@ -8259,7 +8392,7 @@
                 <w:i/>
                 <w:iCs/>
               </w:rPr>
-              <w:t>int</w:t>
+              <w:t>char</w:t>
             </w:r>
             <w:proofErr w:type="spellEnd"/>
             <w:r>
@@ -8270,7 +8403,7 @@
               <w:t xml:space="preserve">) </w:t>
             </w:r>
             <w:r>
-              <w:t>identificativo dell’ambito.</w:t>
+              <w:t>identificativo del comune.</w:t>
             </w:r>
           </w:p>
           <w:p>
@@ -8283,7 +8416,7 @@
                 <w:b/>
                 <w:bCs/>
               </w:rPr>
-              <w:t>NomeAmbito</w:t>
+              <w:t>NomeComune</w:t>
             </w:r>
             <w:proofErr w:type="spellEnd"/>
             <w:r>
@@ -8313,103 +8446,7 @@
               <w:t xml:space="preserve">) </w:t>
             </w:r>
             <w:r>
-              <w:t>nome dell’ambito.</w:t>
-            </w:r>
-          </w:p>
-        </w:tc>
-      </w:tr>
-      <w:tr>
-        <w:tc>
-          <w:tcPr>
-            <w:tcW w:w="1822" w:type="dxa"/>
-            <w:vAlign w:val="center"/>
-          </w:tcPr>
-          <w:p>
-            <w:pPr>
-              <w:jc w:val="center"/>
-              <w:rPr>
-                <w:b/>
-                <w:bCs/>
-              </w:rPr>
-            </w:pPr>
-            <w:proofErr w:type="spellStart"/>
-            <w:r>
-              <w:rPr>
-                <w:b/>
-                <w:bCs/>
-              </w:rPr>
-              <w:lastRenderedPageBreak/>
-              <w:t>LuogoNascita</w:t>
-            </w:r>
-            <w:proofErr w:type="spellEnd"/>
-          </w:p>
-        </w:tc>
-        <w:tc>
-          <w:tcPr>
-            <w:tcW w:w="2473" w:type="dxa"/>
-            <w:vAlign w:val="center"/>
-          </w:tcPr>
-          <w:p>
-            <w:pPr>
-              <w:jc w:val="center"/>
-            </w:pPr>
-            <w:r>
-              <w:t xml:space="preserve">Descrittore </w:t>
-            </w:r>
-            <w:r>
-              <w:t>del luogo di nascita dei dipendenti</w:t>
-            </w:r>
-            <w:r>
-              <w:t>.</w:t>
-            </w:r>
-          </w:p>
-        </w:tc>
-        <w:tc>
-          <w:tcPr>
-            <w:tcW w:w="5333" w:type="dxa"/>
-            <w:vAlign w:val="center"/>
-          </w:tcPr>
-          <w:p>
-            <w:pPr>
-              <w:jc w:val="center"/>
-            </w:pPr>
-            <w:proofErr w:type="spellStart"/>
-            <w:r>
-              <w:rPr>
-                <w:b/>
-                <w:bCs/>
-              </w:rPr>
-              <w:t>CodComune</w:t>
-            </w:r>
-            <w:proofErr w:type="spellEnd"/>
-            <w:r>
-              <w:t xml:space="preserve"> </w:t>
-            </w:r>
-            <w:r>
-              <w:rPr>
-                <w:i/>
-                <w:iCs/>
-              </w:rPr>
-              <w:t>(</w:t>
-            </w:r>
-            <w:proofErr w:type="spellStart"/>
-            <w:r>
-              <w:rPr>
-                <w:i/>
-                <w:iCs/>
-              </w:rPr>
-              <w:t>char</w:t>
-            </w:r>
-            <w:proofErr w:type="spellEnd"/>
-            <w:r>
-              <w:rPr>
-                <w:i/>
-                <w:iCs/>
-              </w:rPr>
-              <w:t xml:space="preserve">) </w:t>
-            </w:r>
-            <w:r>
-              <w:t>identificativo del comune.</w:t>
+              <w:t>nome del comune.</w:t>
             </w:r>
           </w:p>
           <w:p>
@@ -8422,49 +8459,7 @@
                 <w:b/>
                 <w:bCs/>
               </w:rPr>
-              <w:t>NomeComune</w:t>
-            </w:r>
-            <w:proofErr w:type="spellEnd"/>
-            <w:r>
-              <w:t xml:space="preserve"> </w:t>
-            </w:r>
-            <w:r>
-              <w:rPr>
-                <w:i/>
-                <w:iCs/>
-              </w:rPr>
-              <w:t>(</w:t>
-            </w:r>
-            <w:proofErr w:type="spellStart"/>
-            <w:r>
-              <w:rPr>
-                <w:i/>
-                <w:iCs/>
-              </w:rPr>
-              <w:t>varchar</w:t>
-            </w:r>
-            <w:proofErr w:type="spellEnd"/>
-            <w:r>
-              <w:rPr>
-                <w:i/>
-                <w:iCs/>
-              </w:rPr>
-              <w:t xml:space="preserve">) </w:t>
-            </w:r>
-            <w:r>
-              <w:t>nome del comune.</w:t>
-            </w:r>
-          </w:p>
-          <w:p>
-            <w:pPr>
-              <w:jc w:val="center"/>
-            </w:pPr>
-            <w:proofErr w:type="spellStart"/>
-            <w:r>
-              <w:rPr>
-                <w:b/>
-                <w:bCs/>
-              </w:rPr>
+              <w:lastRenderedPageBreak/>
               <w:t>NomeProvincia</w:t>
             </w:r>
             <w:proofErr w:type="spellEnd"/>
@@ -9936,7 +9931,6 @@
                 <w:b/>
                 <w:bCs/>
               </w:rPr>
-              <w:lastRenderedPageBreak/>
               <w:t>SalarioPositivo</w:t>
             </w:r>
             <w:proofErr w:type="spellEnd"/>
@@ -9980,6 +9974,7 @@
                 <w:b/>
                 <w:bCs/>
               </w:rPr>
+              <w:lastRenderedPageBreak/>
               <w:t>ValutazioneLimitata</w:t>
             </w:r>
             <w:proofErr w:type="spellEnd"/>
@@ -10863,7 +10858,6 @@
           <w:b/>
           <w:bCs/>
         </w:rPr>
-        <w:lastRenderedPageBreak/>
         <w:t>LuogoNascita</w:t>
       </w:r>
       <w:proofErr w:type="spellEnd"/>
@@ -11354,7 +11348,7 @@
         <w:rPr>
           <w:u w:val="double"/>
         </w:rPr>
-        <w:t>Organizzatore</w:t>
+        <w:t>Sala</w:t>
       </w:r>
       <w:r>
         <w:t xml:space="preserve">, </w:t>
@@ -11363,15 +11357,6 @@
         <w:rPr>
           <w:u w:val="double"/>
         </w:rPr>
-        <w:t>Sala</w:t>
-      </w:r>
-      <w:r>
-        <w:t xml:space="preserve">, </w:t>
-      </w:r>
-      <w:r>
-        <w:rPr>
-          <w:u w:val="double"/>
-        </w:rPr>
         <w:t>Progetto</w:t>
       </w:r>
       <w:r>
@@ -11390,28 +11375,7 @@
           <w:i/>
           <w:iCs/>
         </w:rPr>
-        <w:t xml:space="preserve">Organizzatore </w:t>
-      </w:r>
-      <w:r>
-        <w:rPr>
-          <w:i/>
-          <w:iCs/>
-        </w:rPr>
-        <w:sym w:font="Wingdings" w:char="F0E0"/>
-      </w:r>
-      <w:r>
-        <w:rPr>
-          <w:i/>
-          <w:iCs/>
-        </w:rPr>
-        <w:t xml:space="preserve"> CF (Dipendente)</w:t>
-      </w:r>
-      <w:r>
-        <w:rPr>
-          <w:i/>
-          <w:iCs/>
-        </w:rPr>
-        <w:t xml:space="preserve">, Sala </w:t>
+        <w:t xml:space="preserve">Sala </w:t>
       </w:r>
       <w:r>
         <w:rPr>
@@ -11530,6 +11494,9 @@
         <w:t>, Presente</w:t>
       </w:r>
       <w:r>
+        <w:t>, Organizzatore</w:t>
+      </w:r>
+      <w:r>
         <w:t>)</w:t>
       </w:r>
     </w:p>
@@ -11538,16 +11505,23 @@
         <w:rPr>
           <w:i/>
           <w:iCs/>
-          <w:lang w:val="en-GB"/>
-        </w:rPr>
-      </w:pPr>
-      <w:r>
-        <w:rPr>
-          <w:i/>
-          <w:iCs/>
-          <w:lang w:val="en-GB"/>
-        </w:rPr>
-        <w:t xml:space="preserve">Meeting </w:t>
+        </w:rPr>
+      </w:pPr>
+      <w:proofErr w:type="gramStart"/>
+      <w:r>
+        <w:rPr>
+          <w:i/>
+          <w:iCs/>
+        </w:rPr>
+        <w:t>Meeting</w:t>
+      </w:r>
+      <w:proofErr w:type="gramEnd"/>
+      <w:r>
+        <w:rPr>
+          <w:i/>
+          <w:iCs/>
+        </w:rPr>
+        <w:t xml:space="preserve"> </w:t>
       </w:r>
       <w:r>
         <w:rPr>
@@ -11560,7 +11534,6 @@
         <w:rPr>
           <w:i/>
           <w:iCs/>
-          <w:lang w:val="en-GB"/>
         </w:rPr>
         <w:t xml:space="preserve"> </w:t>
       </w:r>
@@ -11569,7 +11542,6 @@
         <w:rPr>
           <w:i/>
           <w:iCs/>
-          <w:lang w:val="en-GB"/>
         </w:rPr>
         <w:t>IDMeeting</w:t>
       </w:r>
@@ -11578,27 +11550,8 @@
         <w:rPr>
           <w:i/>
           <w:iCs/>
-          <w:lang w:val="en-GB"/>
-        </w:rPr>
-        <w:t xml:space="preserve"> (Meeting), </w:t>
-      </w:r>
-      <w:proofErr w:type="spellStart"/>
-      <w:r>
-        <w:rPr>
-          <w:i/>
-          <w:iCs/>
-          <w:lang w:val="en-GB"/>
-        </w:rPr>
-        <w:t>Dipendente</w:t>
-      </w:r>
-      <w:proofErr w:type="spellEnd"/>
-      <w:r>
-        <w:rPr>
-          <w:i/>
-          <w:iCs/>
-          <w:lang w:val="en-GB"/>
-        </w:rPr>
-        <w:t xml:space="preserve"> </w:t>
+        </w:rPr>
+        <w:t xml:space="preserve"> (Meeting), Dipendente </w:t>
       </w:r>
       <w:r>
         <w:rPr>
@@ -11611,44 +11564,11 @@
         <w:rPr>
           <w:i/>
           <w:iCs/>
-          <w:lang w:val="en-GB"/>
-        </w:rPr>
-        <w:t xml:space="preserve"> C</w:t>
-      </w:r>
-      <w:r>
-        <w:rPr>
-          <w:i/>
-          <w:iCs/>
-          <w:lang w:val="en-GB"/>
-        </w:rPr>
-        <w:t>F (</w:t>
-      </w:r>
-      <w:proofErr w:type="spellStart"/>
-      <w:r>
-        <w:rPr>
-          <w:i/>
-          <w:iCs/>
-          <w:lang w:val="en-GB"/>
-        </w:rPr>
-        <w:t>Dipendente</w:t>
-      </w:r>
-      <w:proofErr w:type="spellEnd"/>
-      <w:r>
-        <w:rPr>
-          <w:i/>
-          <w:iCs/>
-          <w:lang w:val="en-GB"/>
-        </w:rPr>
-        <w:t>)</w:t>
-      </w:r>
-    </w:p>
-    <w:p>
-      <w:pPr>
-        <w:rPr>
-          <w:lang w:val="en-GB"/>
-        </w:rPr>
-      </w:pPr>
-    </w:p>
+        </w:rPr>
+        <w:t xml:space="preserve"> CF (Dipendente)</w:t>
+      </w:r>
+    </w:p>
+    <w:p/>
     <w:p>
       <w:proofErr w:type="spellStart"/>
       <w:r>

</xml_diff>

<commit_message>
Aggiunta descrizione di trigger e funzioni nella documentazione di BD
</commit_message>
<xml_diff>
--- a/Documentazione/BD/Documentazione Finale.docx
+++ b/Documentazione/BD/Documentazione Finale.docx
@@ -9739,6 +9739,302 @@
         <w:t>, Capienza, IndirizzoSede, Piano)</w:t>
       </w:r>
     </w:p>
+    <w:p/>
+    <w:p>
+      <w:pPr>
+        <w:pStyle w:val="Titolo1"/>
+      </w:pPr>
+      <w:r>
+        <w:t>4 Descrizione Trigger e Funzioni</w:t>
+      </w:r>
+    </w:p>
+    <w:p>
+      <w:r>
+        <w:t>All’interno della base di dati abbiamo definito una serie di trigger e funzioni per garantire la correttezza dei dati</w:t>
+      </w:r>
+      <w:r>
+        <w:t>.</w:t>
+      </w:r>
+    </w:p>
+    <w:p>
+      <w:r>
+        <w:t>Si noti che in postgreSQL non è possibile definire direttamente funzioni all’interno del corpo di un trigger. Bisogna quindi definire prima la funzione</w:t>
+      </w:r>
+      <w:r>
+        <w:t xml:space="preserve"> </w:t>
+      </w:r>
+      <w:r>
+        <w:t xml:space="preserve">per fare in modo che questa possa essere eseguita </w:t>
+      </w:r>
+      <w:r>
+        <w:t xml:space="preserve">quando </w:t>
+      </w:r>
+      <w:r>
+        <w:t>il trigger viene attivato</w:t>
+      </w:r>
+      <w:r>
+        <w:t>.</w:t>
+      </w:r>
+    </w:p>
+    <w:p>
+      <w:r>
+        <w:t xml:space="preserve">Quando </w:t>
+      </w:r>
+      <w:r>
+        <w:t>descriviamo il</w:t>
+      </w:r>
+      <w:r>
+        <w:t xml:space="preserve"> compito che svolge un trigger </w:t>
+      </w:r>
+      <w:r>
+        <w:t xml:space="preserve">parliamo </w:t>
+      </w:r>
+      <w:r>
+        <w:t xml:space="preserve">quindi sia </w:t>
+      </w:r>
+      <w:r>
+        <w:t xml:space="preserve">della </w:t>
+      </w:r>
+      <w:r>
+        <w:t xml:space="preserve">funzione </w:t>
+      </w:r>
+      <w:r>
+        <w:t xml:space="preserve">ad esso associata </w:t>
+      </w:r>
+      <w:r>
+        <w:t xml:space="preserve">che </w:t>
+      </w:r>
+      <w:r>
+        <w:t>del</w:t>
+      </w:r>
+      <w:r>
+        <w:t xml:space="preserve"> trigger stesso.                                                                                                                                                     </w:t>
+      </w:r>
+    </w:p>
+    <w:p>
+      <w:r>
+        <w:rPr>
+          <w:b/>
+          <w:bCs/>
+        </w:rPr>
+        <w:t>Funzione Accavallamento</w:t>
+      </w:r>
+      <w:r>
+        <w:t>: Questa funzione calcola un eventuale accavallamento di due eventi prendendo in input le loro date di inizio/fine ed i loro orari di inizio/fine.                                                                               Restituisce un boolean : true quando si verifica un accavallamento, false quando non si verifica.</w:t>
+      </w:r>
+    </w:p>
+    <w:p>
+      <w:r>
+        <w:rPr>
+          <w:b/>
+          <w:bCs/>
+        </w:rPr>
+        <w:t>Funzione</w:t>
+      </w:r>
+      <w:r>
+        <w:t xml:space="preserve"> </w:t>
+      </w:r>
+      <w:r>
+        <w:rPr>
+          <w:b/>
+          <w:bCs/>
+        </w:rPr>
+        <w:t>Valutazione</w:t>
+      </w:r>
+      <w:r>
+        <w:t>: Questa funzione calcola la valutazione di un dipendente basandosi sulla sua partecipazione ai progetti ed al numero di presenze nei meeting.                                                                    Prende in input il codice fiscale del dipendente e ritorna un float che sarà la valutazione.</w:t>
+      </w:r>
+    </w:p>
+    <w:p>
+      <w:r>
+        <w:rPr>
+          <w:b/>
+          <w:bCs/>
+        </w:rPr>
+        <w:lastRenderedPageBreak/>
+        <w:t>Trigger Accavallamento:</w:t>
+      </w:r>
+      <w:r>
+        <w:rPr>
+          <w:b/>
+          <w:bCs/>
+        </w:rPr>
+        <w:t xml:space="preserve"> </w:t>
+      </w:r>
+      <w:r>
+        <w:t>Questo trigger garantisce che</w:t>
+      </w:r>
+      <w:r>
+        <w:t xml:space="preserve">, </w:t>
+      </w:r>
+      <w:r>
+        <w:t xml:space="preserve">ad ogni insert o update di un meeting fisico nella tabella </w:t>
+      </w:r>
+      <w:r>
+        <w:t xml:space="preserve">Meeting, non ci siano meeting nella stessa sala che finiscano per accavallarsi con i tempi.                 Nel caso in cui questo si verifichi </w:t>
+      </w:r>
+      <w:r>
+        <w:t>lancia</w:t>
+      </w:r>
+      <w:r>
+        <w:t xml:space="preserve"> un eccezione e non autorizza l’operazione.</w:t>
+      </w:r>
+    </w:p>
+    <w:p>
+      <w:r>
+        <w:rPr>
+          <w:b/>
+          <w:bCs/>
+        </w:rPr>
+        <w:t>Trigger Capienza</w:t>
+      </w:r>
+      <w:r>
+        <w:rPr>
+          <w:b/>
+          <w:bCs/>
+        </w:rPr>
+        <w:t xml:space="preserve">: </w:t>
+      </w:r>
+      <w:r>
+        <w:t>Questo trigger controlla che , quando viene fatto un insert o un update nella tabella presenza, il numero di invitati nel meeting fisico sia minore o uguale alla capienza della sala in cui avviene.   Nel caso in cui questo si verifichi invia un avvertimento che avvisa del superamento della capienza massima e consiglia di cambiare sala.</w:t>
+      </w:r>
+    </w:p>
+    <w:p>
+      <w:r>
+        <w:rPr>
+          <w:b/>
+          <w:bCs/>
+        </w:rPr>
+        <w:t>Trigger ComposizioneSkill:</w:t>
+      </w:r>
+      <w:r>
+        <w:t xml:space="preserve"> Questo trigger controlla che, quando avviene un delete nella tabella Abilità (quindi quando un dipendente perde una skill), ci siano altri dipendenti che abbiano </w:t>
+      </w:r>
+      <w:r>
+        <w:t xml:space="preserve">come abilità quella determinata skill.                                                                                                                                                               Se ciò non avviene vuol dire che nel </w:t>
+      </w:r>
+      <w:r>
+        <w:t>d</w:t>
+      </w:r>
+      <w:r>
+        <w:t>atabase è presente una skill non posseduta da nessuno, questa quindi  non ha più senso di esistere e viene eliminata.</w:t>
+      </w:r>
+    </w:p>
+    <w:p>
+      <w:r>
+        <w:rPr>
+          <w:b/>
+          <w:bCs/>
+        </w:rPr>
+        <w:t>Trigger Onnipresenza:</w:t>
+      </w:r>
+      <w:r>
+        <w:rPr>
+          <w:b/>
+          <w:bCs/>
+        </w:rPr>
+        <w:t xml:space="preserve"> </w:t>
+      </w:r>
+      <w:r>
+        <w:t xml:space="preserve">Questo trigger garantisce che un dipendente non sia presente in più meeting contemporaneamente.                                                                                                                                            Quando viene fatto un insert o un update in Presenza controlla che i meeting di quel dipendente non si accavallino con il nuovo inserito.                                                                                                                                       Nel caso in cui questo si verifichi </w:t>
+      </w:r>
+      <w:r>
+        <w:t>lancia</w:t>
+      </w:r>
+      <w:r>
+        <w:t xml:space="preserve"> un eccezione e non autorizza l’operazione.</w:t>
+      </w:r>
+    </w:p>
+    <w:p>
+      <w:r>
+        <w:rPr>
+          <w:b/>
+          <w:bCs/>
+        </w:rPr>
+        <w:t>Trigger UnicitàProjectManager:</w:t>
+      </w:r>
+      <w:r>
+        <w:rPr>
+          <w:b/>
+          <w:bCs/>
+        </w:rPr>
+        <w:t xml:space="preserve"> </w:t>
+      </w:r>
+      <w:r>
+        <w:t xml:space="preserve">Questo trigger garantisce che per ogni progetto sia presente un unico project manager.                                                                                                                                                            Prima di fare un insert o un update </w:t>
+      </w:r>
+      <w:r>
+        <w:t xml:space="preserve">di un project manager </w:t>
+      </w:r>
+      <w:r>
+        <w:t>in Partecipazione</w:t>
+      </w:r>
+      <w:r>
+        <w:t xml:space="preserve">, </w:t>
+      </w:r>
+      <w:r>
+        <w:t xml:space="preserve">controlla che non </w:t>
+      </w:r>
+      <w:r>
+        <w:t>ci</w:t>
+      </w:r>
+      <w:r>
+        <w:t xml:space="preserve"> sia gi</w:t>
+      </w:r>
+      <w:r>
+        <w:t>à</w:t>
+      </w:r>
+      <w:r>
+        <w:t xml:space="preserve"> un altro </w:t>
+      </w:r>
+      <w:r>
+        <w:t xml:space="preserve">partecipante </w:t>
+      </w:r>
+      <w:r>
+        <w:t>con l</w:t>
+      </w:r>
+      <w:r>
+        <w:t>o stesso ruolo</w:t>
+      </w:r>
+      <w:r>
+        <w:t xml:space="preserve">, in tal caso </w:t>
+      </w:r>
+      <w:r>
+        <w:t>lancia</w:t>
+      </w:r>
+      <w:r>
+        <w:t xml:space="preserve"> un eccezione e non autorizza l’operazione</w:t>
+      </w:r>
+      <w:r>
+        <w:t>.</w:t>
+      </w:r>
+    </w:p>
+    <w:p>
+      <w:r>
+        <w:rPr>
+          <w:b/>
+          <w:bCs/>
+        </w:rPr>
+        <w:t>Triggers Uppercase CodiceFiscale:</w:t>
+      </w:r>
+      <w:r>
+        <w:rPr>
+          <w:b/>
+          <w:bCs/>
+        </w:rPr>
+        <w:t xml:space="preserve"> </w:t>
+      </w:r>
+      <w:r>
+        <w:t>Sono presenti una serie di Trigger che semplicemente convertono il codice fiscale del dipendente in lettere maiuscole, prima di fare un insert o un update.                               Operano su tutte le tabelle in cui troviamo l’attributo codice fiscale</w:t>
+      </w:r>
+      <w:r>
+        <w:t xml:space="preserve">, </w:t>
+      </w:r>
+      <w:r>
+        <w:t>quindi in Abilità, Presenza, Partecipazione e Dipendente</w:t>
+      </w:r>
+    </w:p>
+    <w:p/>
     <w:sectPr>
       <w:pgSz w:w="11906" w:h="16838"/>
       <w:pgMar w:top="1417" w:right="1134" w:bottom="1134" w:left="1134" w:header="708" w:footer="708" w:gutter="0"/>

</xml_diff>